<commit_message>
Nâng cấp giao diện đăng nhập và đổi mật khẩu
</commit_message>
<xml_diff>
--- a/ReportProject.docx
+++ b/ReportProject.docx
@@ -679,11 +679,21 @@
       <w:pPr>
         <w:rPr>
           <w:rFonts w:cs="Segoe UI"/>
+          <w:lang w:val="vi-VN"/>
         </w:rPr>
       </w:pPr>
     </w:p>
     <w:sdt>
       <w:sdtPr>
+        <w:rPr>
+          <w:rFonts w:ascii="Segoe UI" w:eastAsiaTheme="minorHAnsi" w:hAnsi="Segoe UI" w:cstheme="minorBidi"/>
+          <w:b w:val="0"/>
+          <w:bCs w:val="0"/>
+          <w:color w:val="auto"/>
+          <w:sz w:val="22"/>
+          <w:szCs w:val="22"/>
+          <w:lang w:eastAsia="en-US"/>
+        </w:rPr>
         <w:id w:val="-769386254"/>
         <w:docPartObj>
           <w:docPartGallery w:val="Table of Contents"/>
@@ -692,12 +702,7 @@
       </w:sdtPr>
       <w:sdtEndPr>
         <w:rPr>
-          <w:rFonts w:ascii="Segoe UI" w:eastAsiaTheme="minorHAnsi" w:hAnsi="Segoe UI" w:cstheme="minorBidi"/>
           <w:noProof/>
-          <w:color w:val="auto"/>
-          <w:sz w:val="22"/>
-          <w:szCs w:val="22"/>
-          <w:lang w:eastAsia="en-US"/>
         </w:rPr>
       </w:sdtEndPr>
       <w:sdtContent>
@@ -1570,25 +1575,7 @@
             <w:shd w:val="clear" w:color="auto" w:fill="FFFFFF"/>
             <w:lang w:val="fr-FR"/>
           </w:rPr>
-          <w:t>https://bom.so/8U</w:t>
-        </w:r>
-        <w:r>
-          <w:rPr>
-            <w:rStyle w:val="Hyperlink"/>
-            <w:rFonts w:cs="Segoe UI"/>
-            <w:shd w:val="clear" w:color="auto" w:fill="FFFFFF"/>
-            <w:lang w:val="fr-FR"/>
-          </w:rPr>
-          <w:t>0</w:t>
-        </w:r>
-        <w:r>
-          <w:rPr>
-            <w:rStyle w:val="Hyperlink"/>
-            <w:rFonts w:cs="Segoe UI"/>
-            <w:shd w:val="clear" w:color="auto" w:fill="FFFFFF"/>
-            <w:lang w:val="fr-FR"/>
-          </w:rPr>
-          <w:t>673</w:t>
+          <w:t>https://bom.so/8U0673</w:t>
         </w:r>
       </w:hyperlink>
     </w:p>
@@ -3123,31 +3110,25 @@
       <w:pPr>
         <w:pStyle w:val="Heading3"/>
         <w:rPr>
-          <w:lang w:val="fr-FR"/>
+          <w:lang w:val="vi-VN"/>
         </w:rPr>
       </w:pPr>
       <w:bookmarkStart w:id="11" w:name="_Toc136899496"/>
       <w:r>
         <w:rPr>
-          <w:lang w:val="fr-FR"/>
+          <w:lang w:val="vi-VN"/>
         </w:rPr>
-        <w:t>C</w:t>
+        <w:t>Cấu trúc</w:t>
       </w:r>
       <w:r>
         <w:rPr>
-          <w:lang w:val="fr-FR"/>
-        </w:rPr>
-        <w:t>ấu trúc</w:t>
-      </w:r>
-      <w:r>
-        <w:rPr>
-          <w:lang w:val="fr-FR"/>
+          <w:lang w:val="vi-VN"/>
         </w:rPr>
         <w:t xml:space="preserve"> file</w:t>
       </w:r>
       <w:r>
         <w:rPr>
-          <w:lang w:val="fr-FR"/>
+          <w:lang w:val="vi-VN"/>
         </w:rPr>
         <w:t xml:space="preserve"> dữ liệu</w:t>
       </w:r>
@@ -3230,18 +3211,16 @@
             <w:pPr>
               <w:jc w:val="center"/>
               <w:cnfStyle w:val="100000000000" w:firstRow="1" w:lastRow="0" w:firstColumn="0" w:lastColumn="0" w:oddVBand="0" w:evenVBand="0" w:oddHBand="0" w:evenHBand="0" w:firstRowFirstColumn="0" w:firstRowLastColumn="0" w:lastRowFirstColumn="0" w:lastRowLastColumn="0"/>
+              <w:rPr>
+                <w:lang w:val="vi-VN"/>
+              </w:rPr>
             </w:pPr>
             <w:r>
               <w:rPr>
                 <w:rFonts w:cs="Segoe UI"/>
-              </w:rPr>
-              <w:t>Cấu trúc dữ liệu bên tr</w:t>
-            </w:r>
-            <w:r>
-              <w:rPr>
-                <w:rFonts w:cs="Segoe UI"/>
-              </w:rPr>
-              <w:t>ong</w:t>
+                <w:lang w:val="vi-VN"/>
+              </w:rPr>
+              <w:t>Cấu trúc dữ liệu bên trong</w:t>
             </w:r>
           </w:p>
         </w:tc>
@@ -3261,12 +3240,15 @@
           <w:p>
             <w:pPr>
               <w:jc w:val="center"/>
-            </w:pPr>
-            <w:r>
-              <w:t>Dữ liệu được lưu tr</w:t>
-            </w:r>
-            <w:r>
-              <w:t>ữ bảo mật</w:t>
+              <w:rPr>
+                <w:lang w:val="vi-VN"/>
+              </w:rPr>
+            </w:pPr>
+            <w:r>
+              <w:rPr>
+                <w:lang w:val="vi-VN"/>
+              </w:rPr>
+              <w:t>Dữ liệu được lưu trữ bảo mật</w:t>
             </w:r>
           </w:p>
         </w:tc>
@@ -3282,6 +3264,7 @@
                 <w:rFonts w:cs="Segoe UI"/>
                 <w:b/>
                 <w:bCs/>
+                <w:lang w:val="vi-VN"/>
               </w:rPr>
             </w:pPr>
             <w:r>
@@ -3289,6 +3272,7 @@
                 <w:rFonts w:cs="Segoe UI"/>
                 <w:b/>
                 <w:bCs/>
+                <w:lang w:val="vi-VN"/>
               </w:rPr>
               <w:t>Tài khoản sinh viên, nhân viên</w:t>
             </w:r>
@@ -3423,19 +3407,7 @@
                 <w:szCs w:val="18"/>
                 <w:lang w:val="fr-FR"/>
               </w:rPr>
-              <w:t>&lt;Mỗi thành phần được cách nhau bởi 1 dấu xuống dòng (\n)</w:t>
-            </w:r>
-            <w:r>
-              <w:rPr>
-                <w:rFonts w:cs="Segoe UI"/>
-                <w:i/>
-                <w:iCs/>
-                <w:color w:val="FF0000"/>
-                <w:sz w:val="18"/>
-                <w:szCs w:val="18"/>
-                <w:lang w:val="fr-FR"/>
-              </w:rPr>
-              <w:t>&gt;</w:t>
+              <w:t>&lt;Mỗi thành phần được cách nhau bởi 1 dấu xuống dòng (\n)&gt;</w:t>
             </w:r>
           </w:p>
         </w:tc>
@@ -3701,14 +3673,7 @@
                 <w:rFonts w:cs="Segoe UI"/>
                 <w:lang w:val="fr-FR"/>
               </w:rPr>
-              <w:t>ớ</w:t>
-            </w:r>
-            <w:r>
-              <w:rPr>
-                <w:rFonts w:cs="Segoe UI"/>
-                <w:lang w:val="fr-FR"/>
-              </w:rPr>
-              <w:t>p</w:t>
+              <w:t>ớp</w:t>
             </w:r>
           </w:p>
           <w:p>
@@ -4622,28 +4587,16 @@
               <w:cnfStyle w:val="000000000000" w:firstRow="0" w:lastRow="0" w:firstColumn="0" w:lastColumn="0" w:oddVBand="0" w:evenVBand="0" w:oddHBand="0" w:evenHBand="0" w:firstRowFirstColumn="0" w:firstRowLastColumn="0" w:lastRowFirstColumn="0" w:lastRowLastColumn="0"/>
               <w:rPr>
                 <w:rFonts w:cs="Segoe UI"/>
+                <w:lang w:val="fr-FR"/>
               </w:rPr>
             </w:pPr>
             <w:r>
               <w:rPr>
                 <w:rFonts w:cs="Segoe UI"/>
-              </w:rPr>
-              <w:t>No, MSSV, Họ và tên, điểm giữa k</w:t>
-            </w:r>
-            <w:r>
-              <w:rPr>
-                <w:rFonts w:cs="Segoe UI"/>
-              </w:rPr>
-              <w:t xml:space="preserve">ỳ, điểm cuối kì, điểm tổng kết, đánh dấu </w:t>
-            </w:r>
-            <w:proofErr w:type="gramStart"/>
-            <w:r>
-              <w:rPr>
-                <w:rFonts w:cs="Segoe UI"/>
-              </w:rPr>
-              <w:t>khác</w:t>
-            </w:r>
-            <w:proofErr w:type="gramEnd"/>
+                <w:lang w:val="fr-FR"/>
+              </w:rPr>
+              <w:t>No, MSSV, Họ và tên, điểm giữa kỳ, điểm cuối kì, điểm tổng kết, đánh dấu khác</w:t>
+            </w:r>
           </w:p>
           <w:p>
             <w:pPr>
@@ -4651,6 +4604,7 @@
               <w:cnfStyle w:val="000000000000" w:firstRow="0" w:lastRow="0" w:firstColumn="0" w:lastColumn="0" w:oddVBand="0" w:evenVBand="0" w:oddHBand="0" w:evenHBand="0" w:firstRowFirstColumn="0" w:firstRowLastColumn="0" w:lastRowFirstColumn="0" w:lastRowLastColumn="0"/>
               <w:rPr>
                 <w:rFonts w:cs="Segoe UI"/>
+                <w:lang w:val="fr-FR"/>
               </w:rPr>
             </w:pPr>
             <w:r>
@@ -4660,6 +4614,7 @@
                 <w:color w:val="FF0000"/>
                 <w:sz w:val="18"/>
                 <w:szCs w:val="18"/>
+                <w:lang w:val="fr-FR"/>
               </w:rPr>
               <w:t>&lt;Dữ liệu của mỗi học sinh cách nhau bởi 1 dấu xuống dòng (\n)&gt;</w:t>
             </w:r>
@@ -4680,7 +4635,7 @@
           <w:p>
             <w:pPr>
               <w:rPr>
-                <w:lang w:val="pt-BR"/>
+                <w:lang w:val="fr-FR"/>
               </w:rPr>
             </w:pPr>
           </w:p>
@@ -4695,24 +4650,16 @@
               <w:rPr>
                 <w:b/>
                 <w:bCs/>
-                <w:lang w:val="pt-BR"/>
+                <w:lang w:val="fr-FR"/>
               </w:rPr>
             </w:pPr>
             <w:r>
               <w:rPr>
                 <w:b/>
                 <w:bCs/>
-                <w:lang w:val="pt-BR"/>
-              </w:rPr>
-              <w:t>Bảng điểm của mỗi si</w:t>
-            </w:r>
-            <w:r>
-              <w:rPr>
-                <w:b/>
-                <w:bCs/>
-                <w:lang w:val="pt-BR"/>
-              </w:rPr>
-              <w:t>nh viên</w:t>
+                <w:lang w:val="fr-FR"/>
+              </w:rPr>
+              <w:t>Bảng điểm của mỗi sinh viên</w:t>
             </w:r>
           </w:p>
           <w:p>
@@ -4773,6 +4720,35 @@
           <w:p>
             <w:pPr>
               <w:pStyle w:val="ListParagraph"/>
+              <w:ind w:left="360"/>
+              <w:jc w:val="both"/>
+              <w:cnfStyle w:val="000000100000" w:firstRow="0" w:lastRow="0" w:firstColumn="0" w:lastColumn="0" w:oddVBand="0" w:evenVBand="0" w:oddHBand="1" w:evenHBand="0" w:firstRowFirstColumn="0" w:firstRowLastColumn="0" w:lastRowFirstColumn="0" w:lastRowLastColumn="0"/>
+              <w:rPr>
+                <w:rFonts w:cs="Segoe UI"/>
+                <w:i/>
+                <w:iCs/>
+                <w:color w:val="FF0000"/>
+                <w:sz w:val="18"/>
+                <w:szCs w:val="18"/>
+                <w:lang w:val="fr-FR"/>
+              </w:rPr>
+            </w:pPr>
+            <w:r>
+              <w:rPr>
+                <w:rFonts w:cs="Segoe UI"/>
+                <w:i/>
+                <w:iCs/>
+                <w:color w:val="FF0000"/>
+                <w:sz w:val="18"/>
+                <w:szCs w:val="18"/>
+                <w:lang w:val="fr-FR"/>
+              </w:rPr>
+              <w:t>&lt;Mỗi dữ liệu trên được các nhau bởi 1 dấu xuống dòng(\n)&gt;</w:t>
+            </w:r>
+          </w:p>
+          <w:p>
+            <w:pPr>
+              <w:pStyle w:val="ListParagraph"/>
               <w:numPr>
                 <w:ilvl w:val="0"/>
                 <w:numId w:val="23"/>
@@ -4802,7 +4778,13 @@
         </w:tc>
       </w:tr>
     </w:tbl>
-    <w:p/>
+    <w:p>
+      <w:pPr>
+        <w:rPr>
+          <w:lang w:val="fr-FR"/>
+        </w:rPr>
+      </w:pPr>
+    </w:p>
     <w:p>
       <w:pPr>
         <w:pStyle w:val="Heading3"/>
@@ -4828,7 +4810,19 @@
         <w:rPr>
           <w:color w:val="000000" w:themeColor="text1"/>
         </w:rPr>
-        <w:t>Visual Studio 2022: Lập trình các chức năng và giao diện</w:t>
+        <w:t>Visual Studio 2022: Lập trình các chức năng và</w:t>
+      </w:r>
+      <w:r>
+        <w:rPr>
+          <w:color w:val="000000" w:themeColor="text1"/>
+        </w:rPr>
+        <w:t xml:space="preserve"> tạo</w:t>
+      </w:r>
+      <w:r>
+        <w:rPr>
+          <w:color w:val="000000" w:themeColor="text1"/>
+        </w:rPr>
+        <w:t xml:space="preserve"> giao diện</w:t>
       </w:r>
     </w:p>
     <w:p>
@@ -4847,6 +4841,12 @@
           <w:color w:val="000000" w:themeColor="text1"/>
         </w:rPr>
         <w:t>Microsoft Excel</w:t>
+      </w:r>
+      <w:r>
+        <w:rPr>
+          <w:color w:val="000000" w:themeColor="text1"/>
+        </w:rPr>
+        <w:t xml:space="preserve"> và Notepad</w:t>
       </w:r>
       <w:r>
         <w:rPr>
@@ -11417,6 +11417,7 @@
     <w:rsid w:val="003466A5"/>
     <w:rsid w:val="003468ED"/>
     <w:rsid w:val="0036061B"/>
+    <w:rsid w:val="00371C4E"/>
     <w:rsid w:val="00404621"/>
     <w:rsid w:val="00585EFE"/>
     <w:rsid w:val="00595F65"/>

</xml_diff>

<commit_message>
Chinh sua mot so chi tiet giao dien nho
</commit_message>
<xml_diff>
--- a/ReportProject.docx
+++ b/ReportProject.docx
@@ -1,6 +1,6 @@
 
 <file path=word/document.xml><?xml version="1.0" encoding="utf-8"?>
-<w:document xmlns:wpc="http://schemas.microsoft.com/office/word/2010/wordprocessingCanvas" xmlns:cx="http://schemas.microsoft.com/office/drawing/2014/chartex" xmlns:cx1="http://schemas.microsoft.com/office/drawing/2015/9/8/chartex" xmlns:cx2="http://schemas.microsoft.com/office/drawing/2015/10/21/chartex" xmlns:cx3="http://schemas.microsoft.com/office/drawing/2016/5/9/chartex" xmlns:cx4="http://schemas.microsoft.com/office/drawing/2016/5/10/chartex" xmlns:cx5="http://schemas.microsoft.com/office/drawing/2016/5/11/chartex" xmlns:cx6="http://schemas.microsoft.com/office/drawing/2016/5/12/chartex" xmlns:cx7="http://schemas.microsoft.com/office/drawing/2016/5/13/chartex" xmlns:cx8="http://schemas.microsoft.com/office/drawing/2016/5/14/chartex" xmlns:mc="http://schemas.openxmlformats.org/markup-compatibility/2006" xmlns:aink="http://schemas.microsoft.com/office/drawing/2016/ink" xmlns:am3d="http://schemas.microsoft.com/office/drawing/2017/model3d" xmlns:o="urn:schemas-microsoft-com:office:office" xmlns:oel="http://schemas.microsoft.com/office/2019/extlst" xmlns:r="http://schemas.openxmlformats.org/officeDocument/2006/relationships" xmlns:m="http://schemas.openxmlformats.org/officeDocument/2006/math" xmlns:v="urn:schemas-microsoft-com:vml" xmlns:wp14="http://schemas.microsoft.com/office/word/2010/wordprocessingDrawing" xmlns:wp="http://schemas.openxmlformats.org/drawingml/2006/wordprocessingDrawing" xmlns:w10="urn:schemas-microsoft-com:office:word" xmlns:w="http://schemas.openxmlformats.org/wordprocessingml/2006/main" xmlns:w14="http://schemas.microsoft.com/office/word/2010/wordml" xmlns:w15="http://schemas.microsoft.com/office/word/2012/wordml" xmlns:w16cex="http://schemas.microsoft.com/office/word/2018/wordml/cex" xmlns:w16cid="http://schemas.microsoft.com/office/word/2016/wordml/cid" xmlns:w16="http://schemas.microsoft.com/office/word/2018/wordml" xmlns:w16du="http://schemas.microsoft.com/office/word/2023/wordml/word16du" xmlns:w16sdtdh="http://schemas.microsoft.com/office/word/2020/wordml/sdtdatahash" xmlns:w16se="http://schemas.microsoft.com/office/word/2015/wordml/symex" xmlns:wpg="http://schemas.microsoft.com/office/word/2010/wordprocessingGroup" xmlns:wpi="http://schemas.microsoft.com/office/word/2010/wordprocessingInk" xmlns:wne="http://schemas.microsoft.com/office/word/2006/wordml" xmlns:wps="http://schemas.microsoft.com/office/word/2010/wordprocessingShape" mc:Ignorable="w14 w15 w16se w16cid w16 w16cex w16sdtdh wp14">
+<w:document xmlns:wpc="http://schemas.microsoft.com/office/word/2010/wordprocessingCanvas" xmlns:cx="http://schemas.microsoft.com/office/drawing/2014/chartex" xmlns:cx1="http://schemas.microsoft.com/office/drawing/2015/9/8/chartex" xmlns:cx2="http://schemas.microsoft.com/office/drawing/2015/10/21/chartex" xmlns:cx3="http://schemas.microsoft.com/office/drawing/2016/5/9/chartex" xmlns:cx4="http://schemas.microsoft.com/office/drawing/2016/5/10/chartex" xmlns:cx5="http://schemas.microsoft.com/office/drawing/2016/5/11/chartex" xmlns:cx6="http://schemas.microsoft.com/office/drawing/2016/5/12/chartex" xmlns:cx7="http://schemas.microsoft.com/office/drawing/2016/5/13/chartex" xmlns:cx8="http://schemas.microsoft.com/office/drawing/2016/5/14/chartex" xmlns:mc="http://schemas.openxmlformats.org/markup-compatibility/2006" xmlns:aink="http://schemas.microsoft.com/office/drawing/2016/ink" xmlns:am3d="http://schemas.microsoft.com/office/drawing/2017/model3d" xmlns:o="urn:schemas-microsoft-com:office:office" xmlns:oel="http://schemas.microsoft.com/office/2019/extlst" xmlns:r="http://schemas.openxmlformats.org/officeDocument/2006/relationships" xmlns:m="http://schemas.openxmlformats.org/officeDocument/2006/math" xmlns:v="urn:schemas-microsoft-com:vml" xmlns:wp14="http://schemas.microsoft.com/office/word/2010/wordprocessingDrawing" xmlns:wp="http://schemas.openxmlformats.org/drawingml/2006/wordprocessingDrawing" xmlns:w10="urn:schemas-microsoft-com:office:word" xmlns:w="http://schemas.openxmlformats.org/wordprocessingml/2006/main" xmlns:w14="http://schemas.microsoft.com/office/word/2010/wordml" xmlns:w15="http://schemas.microsoft.com/office/word/2012/wordml" xmlns:w16cex="http://schemas.microsoft.com/office/word/2018/wordml/cex" xmlns:w16cid="http://schemas.microsoft.com/office/word/2016/wordml/cid" xmlns:w16="http://schemas.microsoft.com/office/word/2018/wordml" xmlns:w16sdtdh="http://schemas.microsoft.com/office/word/2020/wordml/sdtdatahash" xmlns:w16se="http://schemas.microsoft.com/office/word/2015/wordml/symex" xmlns:wpg="http://schemas.microsoft.com/office/word/2010/wordprocessingGroup" xmlns:wpi="http://schemas.microsoft.com/office/word/2010/wordprocessingInk" xmlns:wne="http://schemas.microsoft.com/office/word/2006/wordml" xmlns:wps="http://schemas.microsoft.com/office/word/2010/wordprocessingShape" mc:Ignorable="w14 w15 w16se w16cid w16 w16cex w16sdtdh wp14">
   <w:body>
     <w:tbl>
       <w:tblPr>
@@ -38,9 +38,18 @@
                 <w:bCs/>
                 <w:sz w:val="26"/>
                 <w:szCs w:val="26"/>
-                <w:lang w:val="vi-VN"/>
-              </w:rPr>
-            </w:pPr>
+              </w:rPr>
+            </w:pPr>
+            <w:r>
+              <w:rPr>
+                <w:rFonts w:asciiTheme="majorHAnsi" w:hAnsiTheme="majorHAnsi" w:cstheme="majorHAnsi"/>
+                <w:b/>
+                <w:bCs/>
+                <w:sz w:val="26"/>
+                <w:szCs w:val="26"/>
+              </w:rPr>
+              <w:t xml:space="preserve"> </w:t>
+            </w:r>
           </w:p>
           <w:p>
             <w:pPr>
@@ -741,7 +750,7 @@
           <w:r>
             <w:fldChar w:fldCharType="separate"/>
           </w:r>
-          <w:hyperlink w:anchor="_Toc136899490" w:history="1">
+          <w:hyperlink w:anchor="_Toc138541893" w:history="1">
             <w:r>
               <w:rPr>
                 <w:rStyle w:val="Hyperlink"/>
@@ -788,7 +797,7 @@
                 <w:noProof/>
                 <w:webHidden/>
               </w:rPr>
-              <w:instrText xml:space="preserve"> PAGEREF _Toc136899490 \h </w:instrText>
+              <w:instrText xml:space="preserve"> PAGEREF _Toc138541893 \h </w:instrText>
             </w:r>
             <w:r>
               <w:rPr>
@@ -830,7 +839,7 @@
               <w14:ligatures w14:val="standardContextual"/>
             </w:rPr>
           </w:pPr>
-          <w:hyperlink w:anchor="_Toc136899491" w:history="1">
+          <w:hyperlink w:anchor="_Toc138541894" w:history="1">
             <w:r>
               <w:rPr>
                 <w:rStyle w:val="Hyperlink"/>
@@ -853,7 +862,7 @@
               <w:rPr>
                 <w:webHidden/>
               </w:rPr>
-              <w:instrText xml:space="preserve"> PAGEREF _Toc136899491 \h </w:instrText>
+              <w:instrText xml:space="preserve"> PAGEREF _Toc138541894 \h </w:instrText>
             </w:r>
             <w:r>
               <w:rPr>
@@ -891,7 +900,7 @@
               <w14:ligatures w14:val="standardContextual"/>
             </w:rPr>
           </w:pPr>
-          <w:hyperlink w:anchor="_Toc136899492" w:history="1">
+          <w:hyperlink w:anchor="_Toc138541895" w:history="1">
             <w:r>
               <w:rPr>
                 <w:rStyle w:val="Hyperlink"/>
@@ -914,7 +923,7 @@
               <w:rPr>
                 <w:webHidden/>
               </w:rPr>
-              <w:instrText xml:space="preserve"> PAGEREF _Toc136899492 \h </w:instrText>
+              <w:instrText xml:space="preserve"> PAGEREF _Toc138541895 \h </w:instrText>
             </w:r>
             <w:r>
               <w:rPr>
@@ -958,7 +967,7 @@
               <w14:ligatures w14:val="standardContextual"/>
             </w:rPr>
           </w:pPr>
-          <w:hyperlink w:anchor="_Toc136899493" w:history="1">
+          <w:hyperlink w:anchor="_Toc138541896" w:history="1">
             <w:r>
               <w:rPr>
                 <w:rStyle w:val="Hyperlink"/>
@@ -986,7 +995,7 @@
                 <w:noProof/>
                 <w:lang w:val="fr-FR"/>
               </w:rPr>
-              <w:t>Tiến trình thực hiện đồ án</w:t>
+              <w:t>Nội dung thực hiện đồ án</w:t>
             </w:r>
             <w:r>
               <w:rPr>
@@ -1007,7 +1016,7 @@
                 <w:noProof/>
                 <w:webHidden/>
               </w:rPr>
-              <w:instrText xml:space="preserve"> PAGEREF _Toc136899493 \h </w:instrText>
+              <w:instrText xml:space="preserve"> PAGEREF _Toc138541896 \h </w:instrText>
             </w:r>
             <w:r>
               <w:rPr>
@@ -1055,7 +1064,7 @@
               <w14:ligatures w14:val="standardContextual"/>
             </w:rPr>
           </w:pPr>
-          <w:hyperlink w:anchor="_Toc136899494" w:history="1">
+          <w:hyperlink w:anchor="_Toc138541897" w:history="1">
             <w:r>
               <w:rPr>
                 <w:rStyle w:val="Hyperlink"/>
@@ -1101,7 +1110,7 @@
                 <w:noProof/>
                 <w:webHidden/>
               </w:rPr>
-              <w:instrText xml:space="preserve"> PAGEREF _Toc136899494 \h </w:instrText>
+              <w:instrText xml:space="preserve"> PAGEREF _Toc138541897 \h </w:instrText>
             </w:r>
             <w:r>
               <w:rPr>
@@ -1149,7 +1158,7 @@
               <w14:ligatures w14:val="standardContextual"/>
             </w:rPr>
           </w:pPr>
-          <w:hyperlink w:anchor="_Toc136899495" w:history="1">
+          <w:hyperlink w:anchor="_Toc138541898" w:history="1">
             <w:r>
               <w:rPr>
                 <w:rStyle w:val="Hyperlink"/>
@@ -1197,7 +1206,7 @@
                 <w:noProof/>
                 <w:webHidden/>
               </w:rPr>
-              <w:instrText xml:space="preserve"> PAGEREF _Toc136899495 \h </w:instrText>
+              <w:instrText xml:space="preserve"> PAGEREF _Toc138541898 \h </w:instrText>
             </w:r>
             <w:r>
               <w:rPr>
@@ -1230,59 +1239,92 @@
         </w:p>
         <w:p>
           <w:pPr>
-            <w:pStyle w:val="TOC3"/>
+            <w:pStyle w:val="TOC2"/>
+            <w:tabs>
+              <w:tab w:val="left" w:pos="880"/>
+              <w:tab w:val="right" w:leader="dot" w:pos="9350"/>
+            </w:tabs>
             <w:rPr>
               <w:rFonts w:asciiTheme="minorHAnsi" w:eastAsiaTheme="minorEastAsia" w:hAnsiTheme="minorHAnsi"/>
+              <w:noProof/>
               <w:kern w:val="2"/>
+              <w:sz w:val="22"/>
               <w:szCs w:val="28"/>
               <w:lang w:val="vi-VN" w:eastAsia="zh-CN" w:bidi="th-TH"/>
               <w14:ligatures w14:val="standardContextual"/>
             </w:rPr>
           </w:pPr>
-          <w:hyperlink w:anchor="_Toc136899496" w:history="1">
+          <w:hyperlink w:anchor="_Toc138541899" w:history="1">
             <w:r>
               <w:rPr>
                 <w:rStyle w:val="Hyperlink"/>
-              </w:rPr>
-              <w:t>Cấu trúc dữ liệu</w:t>
-            </w:r>
-            <w:r>
-              <w:rPr>
+                <w:noProof/>
+              </w:rPr>
+              <w:t>2.3</w:t>
+            </w:r>
+            <w:r>
+              <w:rPr>
+                <w:rFonts w:asciiTheme="minorHAnsi" w:eastAsiaTheme="minorEastAsia" w:hAnsiTheme="minorHAnsi"/>
+                <w:noProof/>
+                <w:kern w:val="2"/>
+                <w:sz w:val="22"/>
+                <w:szCs w:val="28"/>
+                <w:lang w:val="vi-VN" w:eastAsia="zh-CN" w:bidi="th-TH"/>
+                <w14:ligatures w14:val="standardContextual"/>
+              </w:rPr>
+              <w:tab/>
+            </w:r>
+            <w:r>
+              <w:rPr>
+                <w:rStyle w:val="Hyperlink"/>
+                <w:noProof/>
+              </w:rPr>
+              <w:t>Sản phẩm</w:t>
+            </w:r>
+            <w:r>
+              <w:rPr>
+                <w:noProof/>
                 <w:webHidden/>
               </w:rPr>
               <w:tab/>
             </w:r>
             <w:r>
               <w:rPr>
+                <w:noProof/>
                 <w:webHidden/>
               </w:rPr>
               <w:fldChar w:fldCharType="begin"/>
             </w:r>
             <w:r>
               <w:rPr>
+                <w:noProof/>
                 <w:webHidden/>
               </w:rPr>
-              <w:instrText xml:space="preserve"> PAGEREF _Toc136899496 \h </w:instrText>
-            </w:r>
-            <w:r>
-              <w:rPr>
+              <w:instrText xml:space="preserve"> PAGEREF _Toc138541899 \h </w:instrText>
+            </w:r>
+            <w:r>
+              <w:rPr>
+                <w:noProof/>
                 <w:webHidden/>
               </w:rPr>
             </w:r>
             <w:r>
               <w:rPr>
+                <w:noProof/>
                 <w:webHidden/>
               </w:rPr>
               <w:fldChar w:fldCharType="separate"/>
             </w:r>
             <w:r>
               <w:rPr>
+                <w:noProof/>
                 <w:webHidden/>
               </w:rPr>
-              <w:t>4</w:t>
-            </w:r>
-            <w:r>
-              <w:rPr>
+              <w:t>5</w:t>
+            </w:r>
+            <w:r>
+              <w:rPr>
+                <w:noProof/>
                 <w:webHidden/>
               </w:rPr>
               <w:fldChar w:fldCharType="end"/>
@@ -1291,59 +1333,92 @@
         </w:p>
         <w:p>
           <w:pPr>
-            <w:pStyle w:val="TOC3"/>
+            <w:pStyle w:val="TOC2"/>
+            <w:tabs>
+              <w:tab w:val="left" w:pos="880"/>
+              <w:tab w:val="right" w:leader="dot" w:pos="9350"/>
+            </w:tabs>
             <w:rPr>
               <w:rFonts w:asciiTheme="minorHAnsi" w:eastAsiaTheme="minorEastAsia" w:hAnsiTheme="minorHAnsi"/>
+              <w:noProof/>
               <w:kern w:val="2"/>
+              <w:sz w:val="22"/>
               <w:szCs w:val="28"/>
               <w:lang w:val="vi-VN" w:eastAsia="zh-CN" w:bidi="th-TH"/>
               <w14:ligatures w14:val="standardContextual"/>
             </w:rPr>
           </w:pPr>
-          <w:hyperlink w:anchor="_Toc136899497" w:history="1">
+          <w:hyperlink w:anchor="_Toc138541900" w:history="1">
             <w:r>
               <w:rPr>
                 <w:rStyle w:val="Hyperlink"/>
+                <w:noProof/>
+              </w:rPr>
+              <w:t>2.4</w:t>
+            </w:r>
+            <w:r>
+              <w:rPr>
+                <w:rFonts w:asciiTheme="minorHAnsi" w:eastAsiaTheme="minorEastAsia" w:hAnsiTheme="minorHAnsi"/>
+                <w:noProof/>
+                <w:kern w:val="2"/>
+                <w:sz w:val="22"/>
+                <w:szCs w:val="28"/>
+                <w:lang w:val="vi-VN" w:eastAsia="zh-CN" w:bidi="th-TH"/>
+                <w14:ligatures w14:val="standardContextual"/>
+              </w:rPr>
+              <w:tab/>
+            </w:r>
+            <w:r>
+              <w:rPr>
+                <w:rStyle w:val="Hyperlink"/>
+                <w:noProof/>
               </w:rPr>
               <w:t>Công cụ hỗ trợ</w:t>
             </w:r>
             <w:r>
               <w:rPr>
+                <w:noProof/>
                 <w:webHidden/>
               </w:rPr>
               <w:tab/>
             </w:r>
             <w:r>
               <w:rPr>
+                <w:noProof/>
                 <w:webHidden/>
               </w:rPr>
               <w:fldChar w:fldCharType="begin"/>
             </w:r>
             <w:r>
               <w:rPr>
+                <w:noProof/>
                 <w:webHidden/>
               </w:rPr>
-              <w:instrText xml:space="preserve"> PAGEREF _Toc136899497 \h </w:instrText>
-            </w:r>
-            <w:r>
-              <w:rPr>
+              <w:instrText xml:space="preserve"> PAGEREF _Toc138541900 \h </w:instrText>
+            </w:r>
+            <w:r>
+              <w:rPr>
+                <w:noProof/>
                 <w:webHidden/>
               </w:rPr>
             </w:r>
             <w:r>
               <w:rPr>
+                <w:noProof/>
                 <w:webHidden/>
               </w:rPr>
               <w:fldChar w:fldCharType="separate"/>
             </w:r>
             <w:r>
               <w:rPr>
+                <w:noProof/>
                 <w:webHidden/>
               </w:rPr>
               <w:t>5</w:t>
             </w:r>
             <w:r>
               <w:rPr>
+                <w:noProof/>
                 <w:webHidden/>
               </w:rPr>
               <w:fldChar w:fldCharType="end"/>
@@ -1400,7 +1475,7 @@
         <w:br/>
       </w:r>
       <w:bookmarkStart w:id="0" w:name="_Toc351314612"/>
-      <w:bookmarkStart w:id="1" w:name="_Toc136899490"/>
+      <w:bookmarkStart w:id="1" w:name="_Toc138541893"/>
       <w:r>
         <w:t>Tổng quan</w:t>
       </w:r>
@@ -1413,7 +1488,7 @@
         <w:pStyle w:val="Heading3"/>
       </w:pPr>
       <w:bookmarkStart w:id="2" w:name="_Toc351314613"/>
-      <w:bookmarkStart w:id="3" w:name="_Toc136899491"/>
+      <w:bookmarkStart w:id="3" w:name="_Toc138541894"/>
       <w:r>
         <w:t xml:space="preserve">Thông tin </w:t>
       </w:r>
@@ -1487,7 +1562,7 @@
         <w:pStyle w:val="Heading3"/>
       </w:pPr>
       <w:bookmarkStart w:id="4" w:name="_Toc351314614"/>
-      <w:bookmarkStart w:id="5" w:name="_Toc136899492"/>
+      <w:bookmarkStart w:id="5" w:name="_Toc138541895"/>
       <w:r>
         <w:t>Thông tin đồ án</w:t>
       </w:r>
@@ -1623,12 +1698,18 @@
         <w:br/>
       </w:r>
       <w:bookmarkStart w:id="6" w:name="_Toc351314615"/>
-      <w:bookmarkStart w:id="7" w:name="_Toc136899493"/>
+      <w:bookmarkStart w:id="7" w:name="_Toc138541896"/>
       <w:r>
         <w:rPr>
           <w:lang w:val="fr-FR"/>
         </w:rPr>
-        <w:t>Tiến trình thực hiện</w:t>
+        <w:t>Nội dung</w:t>
+      </w:r>
+      <w:r>
+        <w:rPr>
+          <w:lang w:val="fr-FR"/>
+        </w:rPr>
+        <w:t xml:space="preserve"> thực hiện</w:t>
       </w:r>
       <w:r>
         <w:rPr>
@@ -1654,7 +1735,7 @@
         <w:br/>
       </w:r>
       <w:bookmarkStart w:id="8" w:name="_Toc351314616"/>
-      <w:bookmarkStart w:id="9" w:name="_Toc136899494"/>
+      <w:bookmarkStart w:id="9" w:name="_Toc138541897"/>
       <w:r>
         <w:t>Các cột mốc</w:t>
       </w:r>
@@ -3067,7 +3148,7 @@
         </w:rPr>
         <w:br/>
       </w:r>
-      <w:bookmarkStart w:id="10" w:name="_Toc136899495"/>
+      <w:bookmarkStart w:id="10" w:name="_Toc138541898"/>
       <w:r>
         <w:rPr>
           <w:lang w:val="vi-VN"/>
@@ -3108,34 +3189,6 @@
     </w:p>
     <w:p>
       <w:pPr>
-        <w:pStyle w:val="Heading3"/>
-        <w:rPr>
-          <w:lang w:val="vi-VN"/>
-        </w:rPr>
-      </w:pPr>
-      <w:bookmarkStart w:id="11" w:name="_Toc136899496"/>
-      <w:r>
-        <w:rPr>
-          <w:lang w:val="vi-VN"/>
-        </w:rPr>
-        <w:t>Cấu trúc</w:t>
-      </w:r>
-      <w:r>
-        <w:rPr>
-          <w:lang w:val="vi-VN"/>
-        </w:rPr>
-        <w:t xml:space="preserve"> file</w:t>
-      </w:r>
-      <w:r>
-        <w:rPr>
-          <w:lang w:val="vi-VN"/>
-        </w:rPr>
-        <w:t xml:space="preserve"> dữ liệu</w:t>
-      </w:r>
-      <w:bookmarkEnd w:id="11"/>
-    </w:p>
-    <w:p>
-      <w:pPr>
         <w:rPr>
           <w:i/>
           <w:iCs/>
@@ -4787,9 +4840,113 @@
     </w:p>
     <w:p>
       <w:pPr>
-        <w:pStyle w:val="Heading3"/>
-      </w:pPr>
-      <w:bookmarkStart w:id="12" w:name="_Toc136899497"/>
+        <w:pStyle w:val="Heading2"/>
+        <w:numPr>
+          <w:ilvl w:val="1"/>
+          <w:numId w:val="12"/>
+        </w:numPr>
+      </w:pPr>
+      <w:r>
+        <w:rPr>
+          <w:lang w:val="vi-VN"/>
+        </w:rPr>
+        <w:br/>
+      </w:r>
+      <w:bookmarkStart w:id="11" w:name="_Toc138541899"/>
+      <w:r>
+        <w:t>Sản phẩm</w:t>
+      </w:r>
+      <w:bookmarkEnd w:id="11"/>
+      <w:r>
+        <w:t xml:space="preserve"> </w:t>
+      </w:r>
+    </w:p>
+    <w:p>
+      <w:pPr>
+        <w:pStyle w:val="ListParagraph"/>
+        <w:numPr>
+          <w:ilvl w:val="0"/>
+          <w:numId w:val="36"/>
+        </w:numPr>
+        <w:rPr>
+          <w:color w:val="4F81BD" w:themeColor="accent1"/>
+          <w:lang w:val="fr-FR"/>
+        </w:rPr>
+      </w:pPr>
+      <w:r>
+        <w:rPr>
+          <w:lang w:val="fr-FR"/>
+        </w:rPr>
+        <w:t xml:space="preserve">Source </w:t>
+      </w:r>
+      <w:proofErr w:type="gramStart"/>
+      <w:r>
+        <w:rPr>
+          <w:lang w:val="fr-FR"/>
+        </w:rPr>
+        <w:t>code:</w:t>
+      </w:r>
+      <w:proofErr w:type="gramEnd"/>
+      <w:r>
+        <w:rPr>
+          <w:lang w:val="fr-FR"/>
+        </w:rPr>
+        <w:t xml:space="preserve"> </w:t>
+      </w:r>
+      <w:hyperlink r:id="rId15" w:history="1">
+        <w:r>
+          <w:rPr>
+            <w:rStyle w:val="Hyperlink"/>
+            <w:color w:val="4F81BD" w:themeColor="accent1"/>
+            <w:lang w:val="fr-FR"/>
+          </w:rPr>
+          <w:t>Cong-Chau/22120033_Project: Đồ án Bonus (</w:t>
+        </w:r>
+        <w:r>
+          <w:rPr>
+            <w:rStyle w:val="Hyperlink"/>
+            <w:color w:val="4F81BD" w:themeColor="accent1"/>
+            <w:lang w:val="fr-FR"/>
+          </w:rPr>
+          <w:t>g</w:t>
+        </w:r>
+        <w:r>
+          <w:rPr>
+            <w:rStyle w:val="Hyperlink"/>
+            <w:color w:val="4F81BD" w:themeColor="accent1"/>
+            <w:lang w:val="fr-FR"/>
+          </w:rPr>
+          <w:t>ithub.com)</w:t>
+        </w:r>
+      </w:hyperlink>
+    </w:p>
+    <w:p>
+      <w:pPr>
+        <w:pStyle w:val="ListParagraph"/>
+        <w:numPr>
+          <w:ilvl w:val="0"/>
+          <w:numId w:val="36"/>
+        </w:numPr>
+      </w:pPr>
+      <w:r>
+        <w:t>Video demo:</w:t>
+      </w:r>
+    </w:p>
+    <w:p>
+      <w:pPr>
+        <w:pStyle w:val="Heading2"/>
+        <w:numPr>
+          <w:ilvl w:val="1"/>
+          <w:numId w:val="12"/>
+        </w:numPr>
+      </w:pPr>
+      <w:r>
+        <w:rPr>
+          <w:lang w:val="vi-VN"/>
+        </w:rPr>
+        <w:br/>
+      </w:r>
+      <w:bookmarkStart w:id="12" w:name="_Toc138541900"/>
       <w:r>
         <w:t>Công cụ hỗ trợ</w:t>
       </w:r>
@@ -4890,7 +5047,7 @@
 </file>
 
 <file path=word/endnotes.xml><?xml version="1.0" encoding="utf-8"?>
-<w:endnotes xmlns:wpc="http://schemas.microsoft.com/office/word/2010/wordprocessingCanvas" xmlns:cx="http://schemas.microsoft.com/office/drawing/2014/chartex" xmlns:cx1="http://schemas.microsoft.com/office/drawing/2015/9/8/chartex" xmlns:cx2="http://schemas.microsoft.com/office/drawing/2015/10/21/chartex" xmlns:cx3="http://schemas.microsoft.com/office/drawing/2016/5/9/chartex" xmlns:cx4="http://schemas.microsoft.com/office/drawing/2016/5/10/chartex" xmlns:cx5="http://schemas.microsoft.com/office/drawing/2016/5/11/chartex" xmlns:cx6="http://schemas.microsoft.com/office/drawing/2016/5/12/chartex" xmlns:cx7="http://schemas.microsoft.com/office/drawing/2016/5/13/chartex" xmlns:cx8="http://schemas.microsoft.com/office/drawing/2016/5/14/chartex" xmlns:mc="http://schemas.openxmlformats.org/markup-compatibility/2006" xmlns:aink="http://schemas.microsoft.com/office/drawing/2016/ink" xmlns:am3d="http://schemas.microsoft.com/office/drawing/2017/model3d" xmlns:o="urn:schemas-microsoft-com:office:office" xmlns:oel="http://schemas.microsoft.com/office/2019/extlst" xmlns:r="http://schemas.openxmlformats.org/officeDocument/2006/relationships" xmlns:m="http://schemas.openxmlformats.org/officeDocument/2006/math" xmlns:v="urn:schemas-microsoft-com:vml" xmlns:wp14="http://schemas.microsoft.com/office/word/2010/wordprocessingDrawing" xmlns:wp="http://schemas.openxmlformats.org/drawingml/2006/wordprocessingDrawing" xmlns:w10="urn:schemas-microsoft-com:office:word" xmlns:w="http://schemas.openxmlformats.org/wordprocessingml/2006/main" xmlns:w14="http://schemas.microsoft.com/office/word/2010/wordml" xmlns:w15="http://schemas.microsoft.com/office/word/2012/wordml" xmlns:w16cex="http://schemas.microsoft.com/office/word/2018/wordml/cex" xmlns:w16cid="http://schemas.microsoft.com/office/word/2016/wordml/cid" xmlns:w16="http://schemas.microsoft.com/office/word/2018/wordml" xmlns:w16du="http://schemas.microsoft.com/office/word/2023/wordml/word16du" xmlns:w16sdtdh="http://schemas.microsoft.com/office/word/2020/wordml/sdtdatahash" xmlns:w16se="http://schemas.microsoft.com/office/word/2015/wordml/symex" xmlns:wpg="http://schemas.microsoft.com/office/word/2010/wordprocessingGroup" xmlns:wpi="http://schemas.microsoft.com/office/word/2010/wordprocessingInk" xmlns:wne="http://schemas.microsoft.com/office/word/2006/wordml" xmlns:wps="http://schemas.microsoft.com/office/word/2010/wordprocessingShape" mc:Ignorable="w14 w15 w16se w16cid w16 w16cex w16sdtdh wp14">
+<w:endnotes xmlns:wpc="http://schemas.microsoft.com/office/word/2010/wordprocessingCanvas" xmlns:cx="http://schemas.microsoft.com/office/drawing/2014/chartex" xmlns:cx1="http://schemas.microsoft.com/office/drawing/2015/9/8/chartex" xmlns:cx2="http://schemas.microsoft.com/office/drawing/2015/10/21/chartex" xmlns:cx3="http://schemas.microsoft.com/office/drawing/2016/5/9/chartex" xmlns:cx4="http://schemas.microsoft.com/office/drawing/2016/5/10/chartex" xmlns:cx5="http://schemas.microsoft.com/office/drawing/2016/5/11/chartex" xmlns:cx6="http://schemas.microsoft.com/office/drawing/2016/5/12/chartex" xmlns:cx7="http://schemas.microsoft.com/office/drawing/2016/5/13/chartex" xmlns:cx8="http://schemas.microsoft.com/office/drawing/2016/5/14/chartex" xmlns:mc="http://schemas.openxmlformats.org/markup-compatibility/2006" xmlns:aink="http://schemas.microsoft.com/office/drawing/2016/ink" xmlns:am3d="http://schemas.microsoft.com/office/drawing/2017/model3d" xmlns:o="urn:schemas-microsoft-com:office:office" xmlns:oel="http://schemas.microsoft.com/office/2019/extlst" xmlns:r="http://schemas.openxmlformats.org/officeDocument/2006/relationships" xmlns:m="http://schemas.openxmlformats.org/officeDocument/2006/math" xmlns:v="urn:schemas-microsoft-com:vml" xmlns:wp14="http://schemas.microsoft.com/office/word/2010/wordprocessingDrawing" xmlns:wp="http://schemas.openxmlformats.org/drawingml/2006/wordprocessingDrawing" xmlns:w10="urn:schemas-microsoft-com:office:word" xmlns:w="http://schemas.openxmlformats.org/wordprocessingml/2006/main" xmlns:w14="http://schemas.microsoft.com/office/word/2010/wordml" xmlns:w15="http://schemas.microsoft.com/office/word/2012/wordml" xmlns:w16cex="http://schemas.microsoft.com/office/word/2018/wordml/cex" xmlns:w16cid="http://schemas.microsoft.com/office/word/2016/wordml/cid" xmlns:w16="http://schemas.microsoft.com/office/word/2018/wordml" xmlns:w16sdtdh="http://schemas.microsoft.com/office/word/2020/wordml/sdtdatahash" xmlns:w16se="http://schemas.microsoft.com/office/word/2015/wordml/symex" xmlns:wpg="http://schemas.microsoft.com/office/word/2010/wordprocessingGroup" xmlns:wpi="http://schemas.microsoft.com/office/word/2010/wordprocessingInk" xmlns:wne="http://schemas.microsoft.com/office/word/2006/wordml" xmlns:wps="http://schemas.microsoft.com/office/word/2010/wordprocessingShape" mc:Ignorable="w14 w15 w16se w16cid w16 w16cex w16sdtdh wp14">
   <w:endnote w:type="separator" w:id="-1">
     <w:p>
       <w:pPr>
@@ -4915,7 +5072,7 @@
 </file>
 
 <file path=word/footer1.xml><?xml version="1.0" encoding="utf-8"?>
-<w:ftr xmlns:wpc="http://schemas.microsoft.com/office/word/2010/wordprocessingCanvas" xmlns:cx="http://schemas.microsoft.com/office/drawing/2014/chartex" xmlns:cx1="http://schemas.microsoft.com/office/drawing/2015/9/8/chartex" xmlns:cx2="http://schemas.microsoft.com/office/drawing/2015/10/21/chartex" xmlns:cx3="http://schemas.microsoft.com/office/drawing/2016/5/9/chartex" xmlns:cx4="http://schemas.microsoft.com/office/drawing/2016/5/10/chartex" xmlns:cx5="http://schemas.microsoft.com/office/drawing/2016/5/11/chartex" xmlns:cx6="http://schemas.microsoft.com/office/drawing/2016/5/12/chartex" xmlns:cx7="http://schemas.microsoft.com/office/drawing/2016/5/13/chartex" xmlns:cx8="http://schemas.microsoft.com/office/drawing/2016/5/14/chartex" xmlns:mc="http://schemas.openxmlformats.org/markup-compatibility/2006" xmlns:aink="http://schemas.microsoft.com/office/drawing/2016/ink" xmlns:am3d="http://schemas.microsoft.com/office/drawing/2017/model3d" xmlns:o="urn:schemas-microsoft-com:office:office" xmlns:oel="http://schemas.microsoft.com/office/2019/extlst" xmlns:r="http://schemas.openxmlformats.org/officeDocument/2006/relationships" xmlns:m="http://schemas.openxmlformats.org/officeDocument/2006/math" xmlns:v="urn:schemas-microsoft-com:vml" xmlns:wp14="http://schemas.microsoft.com/office/word/2010/wordprocessingDrawing" xmlns:wp="http://schemas.openxmlformats.org/drawingml/2006/wordprocessingDrawing" xmlns:w10="urn:schemas-microsoft-com:office:word" xmlns:w="http://schemas.openxmlformats.org/wordprocessingml/2006/main" xmlns:w14="http://schemas.microsoft.com/office/word/2010/wordml" xmlns:w15="http://schemas.microsoft.com/office/word/2012/wordml" xmlns:w16cex="http://schemas.microsoft.com/office/word/2018/wordml/cex" xmlns:w16cid="http://schemas.microsoft.com/office/word/2016/wordml/cid" xmlns:w16="http://schemas.microsoft.com/office/word/2018/wordml" xmlns:w16du="http://schemas.microsoft.com/office/word/2023/wordml/word16du" xmlns:w16sdtdh="http://schemas.microsoft.com/office/word/2020/wordml/sdtdatahash" xmlns:w16se="http://schemas.microsoft.com/office/word/2015/wordml/symex" xmlns:wpg="http://schemas.microsoft.com/office/word/2010/wordprocessingGroup" xmlns:wpi="http://schemas.microsoft.com/office/word/2010/wordprocessingInk" xmlns:wne="http://schemas.microsoft.com/office/word/2006/wordml" xmlns:wps="http://schemas.microsoft.com/office/word/2010/wordprocessingShape" mc:Ignorable="w14 w15 w16se w16cid w16 w16cex w16sdtdh wp14">
+<w:ftr xmlns:wpc="http://schemas.microsoft.com/office/word/2010/wordprocessingCanvas" xmlns:cx="http://schemas.microsoft.com/office/drawing/2014/chartex" xmlns:cx1="http://schemas.microsoft.com/office/drawing/2015/9/8/chartex" xmlns:cx2="http://schemas.microsoft.com/office/drawing/2015/10/21/chartex" xmlns:cx3="http://schemas.microsoft.com/office/drawing/2016/5/9/chartex" xmlns:cx4="http://schemas.microsoft.com/office/drawing/2016/5/10/chartex" xmlns:cx5="http://schemas.microsoft.com/office/drawing/2016/5/11/chartex" xmlns:cx6="http://schemas.microsoft.com/office/drawing/2016/5/12/chartex" xmlns:cx7="http://schemas.microsoft.com/office/drawing/2016/5/13/chartex" xmlns:cx8="http://schemas.microsoft.com/office/drawing/2016/5/14/chartex" xmlns:mc="http://schemas.openxmlformats.org/markup-compatibility/2006" xmlns:aink="http://schemas.microsoft.com/office/drawing/2016/ink" xmlns:am3d="http://schemas.microsoft.com/office/drawing/2017/model3d" xmlns:o="urn:schemas-microsoft-com:office:office" xmlns:oel="http://schemas.microsoft.com/office/2019/extlst" xmlns:r="http://schemas.openxmlformats.org/officeDocument/2006/relationships" xmlns:m="http://schemas.openxmlformats.org/officeDocument/2006/math" xmlns:v="urn:schemas-microsoft-com:vml" xmlns:wp14="http://schemas.microsoft.com/office/word/2010/wordprocessingDrawing" xmlns:wp="http://schemas.openxmlformats.org/drawingml/2006/wordprocessingDrawing" xmlns:w10="urn:schemas-microsoft-com:office:word" xmlns:w="http://schemas.openxmlformats.org/wordprocessingml/2006/main" xmlns:w14="http://schemas.microsoft.com/office/word/2010/wordml" xmlns:w15="http://schemas.microsoft.com/office/word/2012/wordml" xmlns:w16cex="http://schemas.microsoft.com/office/word/2018/wordml/cex" xmlns:w16cid="http://schemas.microsoft.com/office/word/2016/wordml/cid" xmlns:w16="http://schemas.microsoft.com/office/word/2018/wordml" xmlns:w16sdtdh="http://schemas.microsoft.com/office/word/2020/wordml/sdtdatahash" xmlns:w16se="http://schemas.microsoft.com/office/word/2015/wordml/symex" xmlns:wpg="http://schemas.microsoft.com/office/word/2010/wordprocessingGroup" xmlns:wpi="http://schemas.microsoft.com/office/word/2010/wordprocessingInk" xmlns:wne="http://schemas.microsoft.com/office/word/2006/wordml" xmlns:wps="http://schemas.microsoft.com/office/word/2010/wordprocessingShape" mc:Ignorable="w14 w15 w16se w16cid w16 w16cex w16sdtdh wp14">
   <w:p>
     <w:pPr>
       <w:pStyle w:val="Footer"/>
@@ -4925,7 +5082,7 @@
 </file>
 
 <file path=word/footer2.xml><?xml version="1.0" encoding="utf-8"?>
-<w:ftr xmlns:wpc="http://schemas.microsoft.com/office/word/2010/wordprocessingCanvas" xmlns:cx="http://schemas.microsoft.com/office/drawing/2014/chartex" xmlns:cx1="http://schemas.microsoft.com/office/drawing/2015/9/8/chartex" xmlns:cx2="http://schemas.microsoft.com/office/drawing/2015/10/21/chartex" xmlns:cx3="http://schemas.microsoft.com/office/drawing/2016/5/9/chartex" xmlns:cx4="http://schemas.microsoft.com/office/drawing/2016/5/10/chartex" xmlns:cx5="http://schemas.microsoft.com/office/drawing/2016/5/11/chartex" xmlns:cx6="http://schemas.microsoft.com/office/drawing/2016/5/12/chartex" xmlns:cx7="http://schemas.microsoft.com/office/drawing/2016/5/13/chartex" xmlns:cx8="http://schemas.microsoft.com/office/drawing/2016/5/14/chartex" xmlns:mc="http://schemas.openxmlformats.org/markup-compatibility/2006" xmlns:aink="http://schemas.microsoft.com/office/drawing/2016/ink" xmlns:am3d="http://schemas.microsoft.com/office/drawing/2017/model3d" xmlns:o="urn:schemas-microsoft-com:office:office" xmlns:oel="http://schemas.microsoft.com/office/2019/extlst" xmlns:r="http://schemas.openxmlformats.org/officeDocument/2006/relationships" xmlns:m="http://schemas.openxmlformats.org/officeDocument/2006/math" xmlns:v="urn:schemas-microsoft-com:vml" xmlns:wp14="http://schemas.microsoft.com/office/word/2010/wordprocessingDrawing" xmlns:wp="http://schemas.openxmlformats.org/drawingml/2006/wordprocessingDrawing" xmlns:w10="urn:schemas-microsoft-com:office:word" xmlns:w="http://schemas.openxmlformats.org/wordprocessingml/2006/main" xmlns:w14="http://schemas.microsoft.com/office/word/2010/wordml" xmlns:w15="http://schemas.microsoft.com/office/word/2012/wordml" xmlns:w16cex="http://schemas.microsoft.com/office/word/2018/wordml/cex" xmlns:w16cid="http://schemas.microsoft.com/office/word/2016/wordml/cid" xmlns:w16="http://schemas.microsoft.com/office/word/2018/wordml" xmlns:w16du="http://schemas.microsoft.com/office/word/2023/wordml/word16du" xmlns:w16sdtdh="http://schemas.microsoft.com/office/word/2020/wordml/sdtdatahash" xmlns:w16se="http://schemas.microsoft.com/office/word/2015/wordml/symex" xmlns:wpg="http://schemas.microsoft.com/office/word/2010/wordprocessingGroup" xmlns:wpi="http://schemas.microsoft.com/office/word/2010/wordprocessingInk" xmlns:wne="http://schemas.microsoft.com/office/word/2006/wordml" xmlns:wps="http://schemas.microsoft.com/office/word/2010/wordprocessingShape" mc:Ignorable="w14 w15 w16se w16cid w16 w16cex w16sdtdh wp14">
+<w:ftr xmlns:wpc="http://schemas.microsoft.com/office/word/2010/wordprocessingCanvas" xmlns:cx="http://schemas.microsoft.com/office/drawing/2014/chartex" xmlns:cx1="http://schemas.microsoft.com/office/drawing/2015/9/8/chartex" xmlns:cx2="http://schemas.microsoft.com/office/drawing/2015/10/21/chartex" xmlns:cx3="http://schemas.microsoft.com/office/drawing/2016/5/9/chartex" xmlns:cx4="http://schemas.microsoft.com/office/drawing/2016/5/10/chartex" xmlns:cx5="http://schemas.microsoft.com/office/drawing/2016/5/11/chartex" xmlns:cx6="http://schemas.microsoft.com/office/drawing/2016/5/12/chartex" xmlns:cx7="http://schemas.microsoft.com/office/drawing/2016/5/13/chartex" xmlns:cx8="http://schemas.microsoft.com/office/drawing/2016/5/14/chartex" xmlns:mc="http://schemas.openxmlformats.org/markup-compatibility/2006" xmlns:aink="http://schemas.microsoft.com/office/drawing/2016/ink" xmlns:am3d="http://schemas.microsoft.com/office/drawing/2017/model3d" xmlns:o="urn:schemas-microsoft-com:office:office" xmlns:oel="http://schemas.microsoft.com/office/2019/extlst" xmlns:r="http://schemas.openxmlformats.org/officeDocument/2006/relationships" xmlns:m="http://schemas.openxmlformats.org/officeDocument/2006/math" xmlns:v="urn:schemas-microsoft-com:vml" xmlns:wp14="http://schemas.microsoft.com/office/word/2010/wordprocessingDrawing" xmlns:wp="http://schemas.openxmlformats.org/drawingml/2006/wordprocessingDrawing" xmlns:w10="urn:schemas-microsoft-com:office:word" xmlns:w="http://schemas.openxmlformats.org/wordprocessingml/2006/main" xmlns:w14="http://schemas.microsoft.com/office/word/2010/wordml" xmlns:w15="http://schemas.microsoft.com/office/word/2012/wordml" xmlns:w16cex="http://schemas.microsoft.com/office/word/2018/wordml/cex" xmlns:w16cid="http://schemas.microsoft.com/office/word/2016/wordml/cid" xmlns:w16="http://schemas.microsoft.com/office/word/2018/wordml" xmlns:w16sdtdh="http://schemas.microsoft.com/office/word/2020/wordml/sdtdatahash" xmlns:w16se="http://schemas.microsoft.com/office/word/2015/wordml/symex" xmlns:wpg="http://schemas.microsoft.com/office/word/2010/wordprocessingGroup" xmlns:wpi="http://schemas.microsoft.com/office/word/2010/wordprocessingInk" xmlns:wne="http://schemas.microsoft.com/office/word/2006/wordml" xmlns:wps="http://schemas.microsoft.com/office/word/2010/wordprocessingShape" mc:Ignorable="w14 w15 w16se w16cid w16 w16cex w16sdtdh wp14">
   <w:tbl>
     <w:tblPr>
       <w:tblW w:w="5000" w:type="pct"/>
@@ -5103,7 +5260,7 @@
 </file>
 
 <file path=word/footnotes.xml><?xml version="1.0" encoding="utf-8"?>
-<w:footnotes xmlns:wpc="http://schemas.microsoft.com/office/word/2010/wordprocessingCanvas" xmlns:cx="http://schemas.microsoft.com/office/drawing/2014/chartex" xmlns:cx1="http://schemas.microsoft.com/office/drawing/2015/9/8/chartex" xmlns:cx2="http://schemas.microsoft.com/office/drawing/2015/10/21/chartex" xmlns:cx3="http://schemas.microsoft.com/office/drawing/2016/5/9/chartex" xmlns:cx4="http://schemas.microsoft.com/office/drawing/2016/5/10/chartex" xmlns:cx5="http://schemas.microsoft.com/office/drawing/2016/5/11/chartex" xmlns:cx6="http://schemas.microsoft.com/office/drawing/2016/5/12/chartex" xmlns:cx7="http://schemas.microsoft.com/office/drawing/2016/5/13/chartex" xmlns:cx8="http://schemas.microsoft.com/office/drawing/2016/5/14/chartex" xmlns:mc="http://schemas.openxmlformats.org/markup-compatibility/2006" xmlns:aink="http://schemas.microsoft.com/office/drawing/2016/ink" xmlns:am3d="http://schemas.microsoft.com/office/drawing/2017/model3d" xmlns:o="urn:schemas-microsoft-com:office:office" xmlns:oel="http://schemas.microsoft.com/office/2019/extlst" xmlns:r="http://schemas.openxmlformats.org/officeDocument/2006/relationships" xmlns:m="http://schemas.openxmlformats.org/officeDocument/2006/math" xmlns:v="urn:schemas-microsoft-com:vml" xmlns:wp14="http://schemas.microsoft.com/office/word/2010/wordprocessingDrawing" xmlns:wp="http://schemas.openxmlformats.org/drawingml/2006/wordprocessingDrawing" xmlns:w10="urn:schemas-microsoft-com:office:word" xmlns:w="http://schemas.openxmlformats.org/wordprocessingml/2006/main" xmlns:w14="http://schemas.microsoft.com/office/word/2010/wordml" xmlns:w15="http://schemas.microsoft.com/office/word/2012/wordml" xmlns:w16cex="http://schemas.microsoft.com/office/word/2018/wordml/cex" xmlns:w16cid="http://schemas.microsoft.com/office/word/2016/wordml/cid" xmlns:w16="http://schemas.microsoft.com/office/word/2018/wordml" xmlns:w16du="http://schemas.microsoft.com/office/word/2023/wordml/word16du" xmlns:w16sdtdh="http://schemas.microsoft.com/office/word/2020/wordml/sdtdatahash" xmlns:w16se="http://schemas.microsoft.com/office/word/2015/wordml/symex" xmlns:wpg="http://schemas.microsoft.com/office/word/2010/wordprocessingGroup" xmlns:wpi="http://schemas.microsoft.com/office/word/2010/wordprocessingInk" xmlns:wne="http://schemas.microsoft.com/office/word/2006/wordml" xmlns:wps="http://schemas.microsoft.com/office/word/2010/wordprocessingShape" mc:Ignorable="w14 w15 w16se w16cid w16 w16cex w16sdtdh wp14">
+<w:footnotes xmlns:wpc="http://schemas.microsoft.com/office/word/2010/wordprocessingCanvas" xmlns:cx="http://schemas.microsoft.com/office/drawing/2014/chartex" xmlns:cx1="http://schemas.microsoft.com/office/drawing/2015/9/8/chartex" xmlns:cx2="http://schemas.microsoft.com/office/drawing/2015/10/21/chartex" xmlns:cx3="http://schemas.microsoft.com/office/drawing/2016/5/9/chartex" xmlns:cx4="http://schemas.microsoft.com/office/drawing/2016/5/10/chartex" xmlns:cx5="http://schemas.microsoft.com/office/drawing/2016/5/11/chartex" xmlns:cx6="http://schemas.microsoft.com/office/drawing/2016/5/12/chartex" xmlns:cx7="http://schemas.microsoft.com/office/drawing/2016/5/13/chartex" xmlns:cx8="http://schemas.microsoft.com/office/drawing/2016/5/14/chartex" xmlns:mc="http://schemas.openxmlformats.org/markup-compatibility/2006" xmlns:aink="http://schemas.microsoft.com/office/drawing/2016/ink" xmlns:am3d="http://schemas.microsoft.com/office/drawing/2017/model3d" xmlns:o="urn:schemas-microsoft-com:office:office" xmlns:oel="http://schemas.microsoft.com/office/2019/extlst" xmlns:r="http://schemas.openxmlformats.org/officeDocument/2006/relationships" xmlns:m="http://schemas.openxmlformats.org/officeDocument/2006/math" xmlns:v="urn:schemas-microsoft-com:vml" xmlns:wp14="http://schemas.microsoft.com/office/word/2010/wordprocessingDrawing" xmlns:wp="http://schemas.openxmlformats.org/drawingml/2006/wordprocessingDrawing" xmlns:w10="urn:schemas-microsoft-com:office:word" xmlns:w="http://schemas.openxmlformats.org/wordprocessingml/2006/main" xmlns:w14="http://schemas.microsoft.com/office/word/2010/wordml" xmlns:w15="http://schemas.microsoft.com/office/word/2012/wordml" xmlns:w16cex="http://schemas.microsoft.com/office/word/2018/wordml/cex" xmlns:w16cid="http://schemas.microsoft.com/office/word/2016/wordml/cid" xmlns:w16="http://schemas.microsoft.com/office/word/2018/wordml" xmlns:w16sdtdh="http://schemas.microsoft.com/office/word/2020/wordml/sdtdatahash" xmlns:w16se="http://schemas.microsoft.com/office/word/2015/wordml/symex" xmlns:wpg="http://schemas.microsoft.com/office/word/2010/wordprocessingGroup" xmlns:wpi="http://schemas.microsoft.com/office/word/2010/wordprocessingInk" xmlns:wne="http://schemas.microsoft.com/office/word/2006/wordml" xmlns:wps="http://schemas.microsoft.com/office/word/2010/wordprocessingShape" mc:Ignorable="w14 w15 w16se w16cid w16 w16cex w16sdtdh wp14">
   <w:footnote w:type="separator" w:id="-1">
     <w:p>
       <w:pPr>
@@ -5128,7 +5285,7 @@
 </file>
 
 <file path=word/header1.xml><?xml version="1.0" encoding="utf-8"?>
-<w:hdr xmlns:wpc="http://schemas.microsoft.com/office/word/2010/wordprocessingCanvas" xmlns:cx="http://schemas.microsoft.com/office/drawing/2014/chartex" xmlns:cx1="http://schemas.microsoft.com/office/drawing/2015/9/8/chartex" xmlns:cx2="http://schemas.microsoft.com/office/drawing/2015/10/21/chartex" xmlns:cx3="http://schemas.microsoft.com/office/drawing/2016/5/9/chartex" xmlns:cx4="http://schemas.microsoft.com/office/drawing/2016/5/10/chartex" xmlns:cx5="http://schemas.microsoft.com/office/drawing/2016/5/11/chartex" xmlns:cx6="http://schemas.microsoft.com/office/drawing/2016/5/12/chartex" xmlns:cx7="http://schemas.microsoft.com/office/drawing/2016/5/13/chartex" xmlns:cx8="http://schemas.microsoft.com/office/drawing/2016/5/14/chartex" xmlns:mc="http://schemas.openxmlformats.org/markup-compatibility/2006" xmlns:aink="http://schemas.microsoft.com/office/drawing/2016/ink" xmlns:am3d="http://schemas.microsoft.com/office/drawing/2017/model3d" xmlns:o="urn:schemas-microsoft-com:office:office" xmlns:oel="http://schemas.microsoft.com/office/2019/extlst" xmlns:r="http://schemas.openxmlformats.org/officeDocument/2006/relationships" xmlns:m="http://schemas.openxmlformats.org/officeDocument/2006/math" xmlns:v="urn:schemas-microsoft-com:vml" xmlns:wp14="http://schemas.microsoft.com/office/word/2010/wordprocessingDrawing" xmlns:wp="http://schemas.openxmlformats.org/drawingml/2006/wordprocessingDrawing" xmlns:w10="urn:schemas-microsoft-com:office:word" xmlns:w="http://schemas.openxmlformats.org/wordprocessingml/2006/main" xmlns:w14="http://schemas.microsoft.com/office/word/2010/wordml" xmlns:w15="http://schemas.microsoft.com/office/word/2012/wordml" xmlns:w16cex="http://schemas.microsoft.com/office/word/2018/wordml/cex" xmlns:w16cid="http://schemas.microsoft.com/office/word/2016/wordml/cid" xmlns:w16="http://schemas.microsoft.com/office/word/2018/wordml" xmlns:w16du="http://schemas.microsoft.com/office/word/2023/wordml/word16du" xmlns:w16sdtdh="http://schemas.microsoft.com/office/word/2020/wordml/sdtdatahash" xmlns:w16se="http://schemas.microsoft.com/office/word/2015/wordml/symex" xmlns:wpg="http://schemas.microsoft.com/office/word/2010/wordprocessingGroup" xmlns:wpi="http://schemas.microsoft.com/office/word/2010/wordprocessingInk" xmlns:wne="http://schemas.microsoft.com/office/word/2006/wordml" xmlns:wps="http://schemas.microsoft.com/office/word/2010/wordprocessingShape" mc:Ignorable="w14 w15 w16se w16cid w16 w16cex w16sdtdh wp14">
+<w:hdr xmlns:wpc="http://schemas.microsoft.com/office/word/2010/wordprocessingCanvas" xmlns:cx="http://schemas.microsoft.com/office/drawing/2014/chartex" xmlns:cx1="http://schemas.microsoft.com/office/drawing/2015/9/8/chartex" xmlns:cx2="http://schemas.microsoft.com/office/drawing/2015/10/21/chartex" xmlns:cx3="http://schemas.microsoft.com/office/drawing/2016/5/9/chartex" xmlns:cx4="http://schemas.microsoft.com/office/drawing/2016/5/10/chartex" xmlns:cx5="http://schemas.microsoft.com/office/drawing/2016/5/11/chartex" xmlns:cx6="http://schemas.microsoft.com/office/drawing/2016/5/12/chartex" xmlns:cx7="http://schemas.microsoft.com/office/drawing/2016/5/13/chartex" xmlns:cx8="http://schemas.microsoft.com/office/drawing/2016/5/14/chartex" xmlns:mc="http://schemas.openxmlformats.org/markup-compatibility/2006" xmlns:aink="http://schemas.microsoft.com/office/drawing/2016/ink" xmlns:am3d="http://schemas.microsoft.com/office/drawing/2017/model3d" xmlns:o="urn:schemas-microsoft-com:office:office" xmlns:oel="http://schemas.microsoft.com/office/2019/extlst" xmlns:r="http://schemas.openxmlformats.org/officeDocument/2006/relationships" xmlns:m="http://schemas.openxmlformats.org/officeDocument/2006/math" xmlns:v="urn:schemas-microsoft-com:vml" xmlns:wp14="http://schemas.microsoft.com/office/word/2010/wordprocessingDrawing" xmlns:wp="http://schemas.openxmlformats.org/drawingml/2006/wordprocessingDrawing" xmlns:w10="urn:schemas-microsoft-com:office:word" xmlns:w="http://schemas.openxmlformats.org/wordprocessingml/2006/main" xmlns:w14="http://schemas.microsoft.com/office/word/2010/wordml" xmlns:w15="http://schemas.microsoft.com/office/word/2012/wordml" xmlns:w16cex="http://schemas.microsoft.com/office/word/2018/wordml/cex" xmlns:w16cid="http://schemas.microsoft.com/office/word/2016/wordml/cid" xmlns:w16="http://schemas.microsoft.com/office/word/2018/wordml" xmlns:w16sdtdh="http://schemas.microsoft.com/office/word/2020/wordml/sdtdatahash" xmlns:w16se="http://schemas.microsoft.com/office/word/2015/wordml/symex" xmlns:wpg="http://schemas.microsoft.com/office/word/2010/wordprocessingGroup" xmlns:wpi="http://schemas.microsoft.com/office/word/2010/wordprocessingInk" xmlns:wne="http://schemas.microsoft.com/office/word/2006/wordml" xmlns:wps="http://schemas.microsoft.com/office/word/2010/wordprocessingShape" mc:Ignorable="w14 w15 w16se w16cid w16 w16cex w16sdtdh wp14">
   <w:p>
     <w:pPr>
       <w:pStyle w:val="Header"/>
@@ -5138,7 +5295,7 @@
 </file>
 
 <file path=word/header2.xml><?xml version="1.0" encoding="utf-8"?>
-<w:hdr xmlns:wpc="http://schemas.microsoft.com/office/word/2010/wordprocessingCanvas" xmlns:cx="http://schemas.microsoft.com/office/drawing/2014/chartex" xmlns:cx1="http://schemas.microsoft.com/office/drawing/2015/9/8/chartex" xmlns:cx2="http://schemas.microsoft.com/office/drawing/2015/10/21/chartex" xmlns:cx3="http://schemas.microsoft.com/office/drawing/2016/5/9/chartex" xmlns:cx4="http://schemas.microsoft.com/office/drawing/2016/5/10/chartex" xmlns:cx5="http://schemas.microsoft.com/office/drawing/2016/5/11/chartex" xmlns:cx6="http://schemas.microsoft.com/office/drawing/2016/5/12/chartex" xmlns:cx7="http://schemas.microsoft.com/office/drawing/2016/5/13/chartex" xmlns:cx8="http://schemas.microsoft.com/office/drawing/2016/5/14/chartex" xmlns:mc="http://schemas.openxmlformats.org/markup-compatibility/2006" xmlns:aink="http://schemas.microsoft.com/office/drawing/2016/ink" xmlns:am3d="http://schemas.microsoft.com/office/drawing/2017/model3d" xmlns:o="urn:schemas-microsoft-com:office:office" xmlns:oel="http://schemas.microsoft.com/office/2019/extlst" xmlns:r="http://schemas.openxmlformats.org/officeDocument/2006/relationships" xmlns:m="http://schemas.openxmlformats.org/officeDocument/2006/math" xmlns:v="urn:schemas-microsoft-com:vml" xmlns:wp14="http://schemas.microsoft.com/office/word/2010/wordprocessingDrawing" xmlns:wp="http://schemas.openxmlformats.org/drawingml/2006/wordprocessingDrawing" xmlns:w10="urn:schemas-microsoft-com:office:word" xmlns:w="http://schemas.openxmlformats.org/wordprocessingml/2006/main" xmlns:w14="http://schemas.microsoft.com/office/word/2010/wordml" xmlns:w15="http://schemas.microsoft.com/office/word/2012/wordml" xmlns:w16cex="http://schemas.microsoft.com/office/word/2018/wordml/cex" xmlns:w16cid="http://schemas.microsoft.com/office/word/2016/wordml/cid" xmlns:w16="http://schemas.microsoft.com/office/word/2018/wordml" xmlns:w16du="http://schemas.microsoft.com/office/word/2023/wordml/word16du" xmlns:w16sdtdh="http://schemas.microsoft.com/office/word/2020/wordml/sdtdatahash" xmlns:w16se="http://schemas.microsoft.com/office/word/2015/wordml/symex" xmlns:wpg="http://schemas.microsoft.com/office/word/2010/wordprocessingGroup" xmlns:wpi="http://schemas.microsoft.com/office/word/2010/wordprocessingInk" xmlns:wne="http://schemas.microsoft.com/office/word/2006/wordml" xmlns:wps="http://schemas.microsoft.com/office/word/2010/wordprocessingShape" mc:Ignorable="w14 w15 w16se w16cid w16 w16cex w16sdtdh wp14">
+<w:hdr xmlns:wpc="http://schemas.microsoft.com/office/word/2010/wordprocessingCanvas" xmlns:cx="http://schemas.microsoft.com/office/drawing/2014/chartex" xmlns:cx1="http://schemas.microsoft.com/office/drawing/2015/9/8/chartex" xmlns:cx2="http://schemas.microsoft.com/office/drawing/2015/10/21/chartex" xmlns:cx3="http://schemas.microsoft.com/office/drawing/2016/5/9/chartex" xmlns:cx4="http://schemas.microsoft.com/office/drawing/2016/5/10/chartex" xmlns:cx5="http://schemas.microsoft.com/office/drawing/2016/5/11/chartex" xmlns:cx6="http://schemas.microsoft.com/office/drawing/2016/5/12/chartex" xmlns:cx7="http://schemas.microsoft.com/office/drawing/2016/5/13/chartex" xmlns:cx8="http://schemas.microsoft.com/office/drawing/2016/5/14/chartex" xmlns:mc="http://schemas.openxmlformats.org/markup-compatibility/2006" xmlns:aink="http://schemas.microsoft.com/office/drawing/2016/ink" xmlns:am3d="http://schemas.microsoft.com/office/drawing/2017/model3d" xmlns:o="urn:schemas-microsoft-com:office:office" xmlns:oel="http://schemas.microsoft.com/office/2019/extlst" xmlns:r="http://schemas.openxmlformats.org/officeDocument/2006/relationships" xmlns:m="http://schemas.openxmlformats.org/officeDocument/2006/math" xmlns:v="urn:schemas-microsoft-com:vml" xmlns:wp14="http://schemas.microsoft.com/office/word/2010/wordprocessingDrawing" xmlns:wp="http://schemas.openxmlformats.org/drawingml/2006/wordprocessingDrawing" xmlns:w10="urn:schemas-microsoft-com:office:word" xmlns:w="http://schemas.openxmlformats.org/wordprocessingml/2006/main" xmlns:w14="http://schemas.microsoft.com/office/word/2010/wordml" xmlns:w15="http://schemas.microsoft.com/office/word/2012/wordml" xmlns:w16cex="http://schemas.microsoft.com/office/word/2018/wordml/cex" xmlns:w16cid="http://schemas.microsoft.com/office/word/2016/wordml/cid" xmlns:w16="http://schemas.microsoft.com/office/word/2018/wordml" xmlns:w16sdtdh="http://schemas.microsoft.com/office/word/2020/wordml/sdtdatahash" xmlns:w16se="http://schemas.microsoft.com/office/word/2015/wordml/symex" xmlns:wpg="http://schemas.microsoft.com/office/word/2010/wordprocessingGroup" xmlns:wpi="http://schemas.microsoft.com/office/word/2010/wordprocessingInk" xmlns:wne="http://schemas.microsoft.com/office/word/2006/wordml" xmlns:wps="http://schemas.microsoft.com/office/word/2010/wordprocessingShape" mc:Ignorable="w14 w15 w16se w16cid w16 w16cex w16sdtdh wp14">
   <w:tbl>
     <w:tblPr>
       <w:tblW w:w="5000" w:type="pct"/>
@@ -5227,7 +5384,7 @@
 </file>
 
 <file path=word/numbering.xml><?xml version="1.0" encoding="utf-8"?>
-<w:numbering xmlns:wpc="http://schemas.microsoft.com/office/word/2010/wordprocessingCanvas" xmlns:cx="http://schemas.microsoft.com/office/drawing/2014/chartex" xmlns:cx1="http://schemas.microsoft.com/office/drawing/2015/9/8/chartex" xmlns:cx2="http://schemas.microsoft.com/office/drawing/2015/10/21/chartex" xmlns:cx3="http://schemas.microsoft.com/office/drawing/2016/5/9/chartex" xmlns:cx4="http://schemas.microsoft.com/office/drawing/2016/5/10/chartex" xmlns:cx5="http://schemas.microsoft.com/office/drawing/2016/5/11/chartex" xmlns:cx6="http://schemas.microsoft.com/office/drawing/2016/5/12/chartex" xmlns:cx7="http://schemas.microsoft.com/office/drawing/2016/5/13/chartex" xmlns:cx8="http://schemas.microsoft.com/office/drawing/2016/5/14/chartex" xmlns:mc="http://schemas.openxmlformats.org/markup-compatibility/2006" xmlns:aink="http://schemas.microsoft.com/office/drawing/2016/ink" xmlns:am3d="http://schemas.microsoft.com/office/drawing/2017/model3d" xmlns:o="urn:schemas-microsoft-com:office:office" xmlns:oel="http://schemas.microsoft.com/office/2019/extlst" xmlns:r="http://schemas.openxmlformats.org/officeDocument/2006/relationships" xmlns:m="http://schemas.openxmlformats.org/officeDocument/2006/math" xmlns:v="urn:schemas-microsoft-com:vml" xmlns:wp14="http://schemas.microsoft.com/office/word/2010/wordprocessingDrawing" xmlns:wp="http://schemas.openxmlformats.org/drawingml/2006/wordprocessingDrawing" xmlns:w10="urn:schemas-microsoft-com:office:word" xmlns:w="http://schemas.openxmlformats.org/wordprocessingml/2006/main" xmlns:w14="http://schemas.microsoft.com/office/word/2010/wordml" xmlns:w15="http://schemas.microsoft.com/office/word/2012/wordml" xmlns:w16cex="http://schemas.microsoft.com/office/word/2018/wordml/cex" xmlns:w16cid="http://schemas.microsoft.com/office/word/2016/wordml/cid" xmlns:w16="http://schemas.microsoft.com/office/word/2018/wordml" xmlns:w16du="http://schemas.microsoft.com/office/word/2023/wordml/word16du" xmlns:w16sdtdh="http://schemas.microsoft.com/office/word/2020/wordml/sdtdatahash" xmlns:w16se="http://schemas.microsoft.com/office/word/2015/wordml/symex" xmlns:wpg="http://schemas.microsoft.com/office/word/2010/wordprocessingGroup" xmlns:wpi="http://schemas.microsoft.com/office/word/2010/wordprocessingInk" xmlns:wne="http://schemas.microsoft.com/office/word/2006/wordml" xmlns:wps="http://schemas.microsoft.com/office/word/2010/wordprocessingShape" mc:Ignorable="w14 w15 w16se w16cid w16 w16cex w16sdtdh wp14">
+<w:numbering xmlns:wpc="http://schemas.microsoft.com/office/word/2010/wordprocessingCanvas" xmlns:cx="http://schemas.microsoft.com/office/drawing/2014/chartex" xmlns:cx1="http://schemas.microsoft.com/office/drawing/2015/9/8/chartex" xmlns:cx2="http://schemas.microsoft.com/office/drawing/2015/10/21/chartex" xmlns:cx3="http://schemas.microsoft.com/office/drawing/2016/5/9/chartex" xmlns:cx4="http://schemas.microsoft.com/office/drawing/2016/5/10/chartex" xmlns:cx5="http://schemas.microsoft.com/office/drawing/2016/5/11/chartex" xmlns:cx6="http://schemas.microsoft.com/office/drawing/2016/5/12/chartex" xmlns:cx7="http://schemas.microsoft.com/office/drawing/2016/5/13/chartex" xmlns:cx8="http://schemas.microsoft.com/office/drawing/2016/5/14/chartex" xmlns:mc="http://schemas.openxmlformats.org/markup-compatibility/2006" xmlns:aink="http://schemas.microsoft.com/office/drawing/2016/ink" xmlns:am3d="http://schemas.microsoft.com/office/drawing/2017/model3d" xmlns:o="urn:schemas-microsoft-com:office:office" xmlns:oel="http://schemas.microsoft.com/office/2019/extlst" xmlns:r="http://schemas.openxmlformats.org/officeDocument/2006/relationships" xmlns:m="http://schemas.openxmlformats.org/officeDocument/2006/math" xmlns:v="urn:schemas-microsoft-com:vml" xmlns:wp14="http://schemas.microsoft.com/office/word/2010/wordprocessingDrawing" xmlns:wp="http://schemas.openxmlformats.org/drawingml/2006/wordprocessingDrawing" xmlns:w10="urn:schemas-microsoft-com:office:word" xmlns:w="http://schemas.openxmlformats.org/wordprocessingml/2006/main" xmlns:w14="http://schemas.microsoft.com/office/word/2010/wordml" xmlns:w15="http://schemas.microsoft.com/office/word/2012/wordml" xmlns:w16cex="http://schemas.microsoft.com/office/word/2018/wordml/cex" xmlns:w16cid="http://schemas.microsoft.com/office/word/2016/wordml/cid" xmlns:w16="http://schemas.microsoft.com/office/word/2018/wordml" xmlns:w16sdtdh="http://schemas.microsoft.com/office/word/2020/wordml/sdtdatahash" xmlns:w16se="http://schemas.microsoft.com/office/word/2015/wordml/symex" xmlns:wpg="http://schemas.microsoft.com/office/word/2010/wordprocessingGroup" xmlns:wpi="http://schemas.microsoft.com/office/word/2010/wordprocessingInk" xmlns:wne="http://schemas.microsoft.com/office/word/2006/wordml" xmlns:wps="http://schemas.microsoft.com/office/word/2010/wordprocessingShape" mc:Ignorable="w14 w15 w16se w16cid w16 w16cex w16sdtdh wp14">
   <w:abstractNum w:abstractNumId="0" w15:restartNumberingAfterBreak="0">
     <w:nsid w:val="111F1263"/>
     <w:multiLevelType w:val="hybridMultilevel"/>
@@ -6081,7 +6238,7 @@
   <w:abstractNum w:abstractNumId="8" w15:restartNumberingAfterBreak="0">
     <w:nsid w:val="21DA60CA"/>
     <w:multiLevelType w:val="hybridMultilevel"/>
-    <w:tmpl w:val="D34A37B8"/>
+    <w:tmpl w:val="E27A227C"/>
     <w:lvl w:ilvl="0" w:tplc="042A0001">
       <w:start w:val="1"/>
       <w:numFmt w:val="bullet"/>
@@ -11238,7 +11395,7 @@
 </file>
 
 <file path=word/glossary/document.xml><?xml version="1.0" encoding="utf-8"?>
-<w:glossaryDocument xmlns:wpc="http://schemas.microsoft.com/office/word/2010/wordprocessingCanvas" xmlns:cx="http://schemas.microsoft.com/office/drawing/2014/chartex" xmlns:cx1="http://schemas.microsoft.com/office/drawing/2015/9/8/chartex" xmlns:cx2="http://schemas.microsoft.com/office/drawing/2015/10/21/chartex" xmlns:cx3="http://schemas.microsoft.com/office/drawing/2016/5/9/chartex" xmlns:cx4="http://schemas.microsoft.com/office/drawing/2016/5/10/chartex" xmlns:cx5="http://schemas.microsoft.com/office/drawing/2016/5/11/chartex" xmlns:cx6="http://schemas.microsoft.com/office/drawing/2016/5/12/chartex" xmlns:cx7="http://schemas.microsoft.com/office/drawing/2016/5/13/chartex" xmlns:cx8="http://schemas.microsoft.com/office/drawing/2016/5/14/chartex" xmlns:mc="http://schemas.openxmlformats.org/markup-compatibility/2006" xmlns:aink="http://schemas.microsoft.com/office/drawing/2016/ink" xmlns:am3d="http://schemas.microsoft.com/office/drawing/2017/model3d" xmlns:o="urn:schemas-microsoft-com:office:office" xmlns:oel="http://schemas.microsoft.com/office/2019/extlst" xmlns:r="http://schemas.openxmlformats.org/officeDocument/2006/relationships" xmlns:m="http://schemas.openxmlformats.org/officeDocument/2006/math" xmlns:v="urn:schemas-microsoft-com:vml" xmlns:wp14="http://schemas.microsoft.com/office/word/2010/wordprocessingDrawing" xmlns:wp="http://schemas.openxmlformats.org/drawingml/2006/wordprocessingDrawing" xmlns:w10="urn:schemas-microsoft-com:office:word" xmlns:w="http://schemas.openxmlformats.org/wordprocessingml/2006/main" xmlns:w14="http://schemas.microsoft.com/office/word/2010/wordml" xmlns:w15="http://schemas.microsoft.com/office/word/2012/wordml" xmlns:w16cex="http://schemas.microsoft.com/office/word/2018/wordml/cex" xmlns:w16cid="http://schemas.microsoft.com/office/word/2016/wordml/cid" xmlns:w16="http://schemas.microsoft.com/office/word/2018/wordml" xmlns:w16du="http://schemas.microsoft.com/office/word/2023/wordml/word16du" xmlns:w16sdtdh="http://schemas.microsoft.com/office/word/2020/wordml/sdtdatahash" xmlns:w16se="http://schemas.microsoft.com/office/word/2015/wordml/symex" xmlns:wpg="http://schemas.microsoft.com/office/word/2010/wordprocessingGroup" xmlns:wpi="http://schemas.microsoft.com/office/word/2010/wordprocessingInk" xmlns:wne="http://schemas.microsoft.com/office/word/2006/wordml" xmlns:wps="http://schemas.microsoft.com/office/word/2010/wordprocessingShape" mc:Ignorable="w14 w15 w16se w16cid w16 w16cex w16sdtdh wp14">
+<w:glossaryDocument xmlns:wpc="http://schemas.microsoft.com/office/word/2010/wordprocessingCanvas" xmlns:cx="http://schemas.microsoft.com/office/drawing/2014/chartex" xmlns:cx1="http://schemas.microsoft.com/office/drawing/2015/9/8/chartex" xmlns:cx2="http://schemas.microsoft.com/office/drawing/2015/10/21/chartex" xmlns:cx3="http://schemas.microsoft.com/office/drawing/2016/5/9/chartex" xmlns:cx4="http://schemas.microsoft.com/office/drawing/2016/5/10/chartex" xmlns:cx5="http://schemas.microsoft.com/office/drawing/2016/5/11/chartex" xmlns:cx6="http://schemas.microsoft.com/office/drawing/2016/5/12/chartex" xmlns:cx7="http://schemas.microsoft.com/office/drawing/2016/5/13/chartex" xmlns:cx8="http://schemas.microsoft.com/office/drawing/2016/5/14/chartex" xmlns:mc="http://schemas.openxmlformats.org/markup-compatibility/2006" xmlns:aink="http://schemas.microsoft.com/office/drawing/2016/ink" xmlns:am3d="http://schemas.microsoft.com/office/drawing/2017/model3d" xmlns:o="urn:schemas-microsoft-com:office:office" xmlns:oel="http://schemas.microsoft.com/office/2019/extlst" xmlns:r="http://schemas.openxmlformats.org/officeDocument/2006/relationships" xmlns:m="http://schemas.openxmlformats.org/officeDocument/2006/math" xmlns:v="urn:schemas-microsoft-com:vml" xmlns:wp14="http://schemas.microsoft.com/office/word/2010/wordprocessingDrawing" xmlns:wp="http://schemas.openxmlformats.org/drawingml/2006/wordprocessingDrawing" xmlns:w10="urn:schemas-microsoft-com:office:word" xmlns:w="http://schemas.openxmlformats.org/wordprocessingml/2006/main" xmlns:w14="http://schemas.microsoft.com/office/word/2010/wordml" xmlns:w15="http://schemas.microsoft.com/office/word/2012/wordml" xmlns:w16cex="http://schemas.microsoft.com/office/word/2018/wordml/cex" xmlns:w16cid="http://schemas.microsoft.com/office/word/2016/wordml/cid" xmlns:w16="http://schemas.microsoft.com/office/word/2018/wordml" xmlns:w16sdtdh="http://schemas.microsoft.com/office/word/2020/wordml/sdtdatahash" xmlns:w16se="http://schemas.microsoft.com/office/word/2015/wordml/symex" xmlns:wpg="http://schemas.microsoft.com/office/word/2010/wordprocessingGroup" xmlns:wpi="http://schemas.microsoft.com/office/word/2010/wordprocessingInk" xmlns:wne="http://schemas.microsoft.com/office/word/2006/wordml" xmlns:wps="http://schemas.microsoft.com/office/word/2010/wordprocessingShape" mc:Ignorable="w14 w15 w16se w16cid w16 w16cex w16sdtdh wp14">
   <w:docParts>
     <w:docPart>
       <w:docPartPr>
@@ -11455,7 +11612,9 @@
     <w:rsid w:val="00EA3B5F"/>
     <w:rsid w:val="00EB3CC5"/>
     <w:rsid w:val="00F1735D"/>
+    <w:rsid w:val="00F267B0"/>
     <w:rsid w:val="00F518AA"/>
+    <w:rsid w:val="00FF4190"/>
   </w:rsids>
   <m:mathPr>
     <m:mathFont m:val="Cambria Math"/>

</xml_diff>

<commit_message>
Cập nhật thêm 1 số bộ dữ liệu mẫu
</commit_message>
<xml_diff>
--- a/ReportProject.docx
+++ b/ReportProject.docx
@@ -1650,7 +1650,25 @@
             <w:shd w:val="clear" w:color="auto" w:fill="FFFFFF"/>
             <w:lang w:val="fr-FR"/>
           </w:rPr>
-          <w:t>https://bom.so/8U0673</w:t>
+          <w:t>https://bom.so/8U0</w:t>
+        </w:r>
+        <w:r>
+          <w:rPr>
+            <w:rStyle w:val="Hyperlink"/>
+            <w:rFonts w:cs="Segoe UI"/>
+            <w:shd w:val="clear" w:color="auto" w:fill="FFFFFF"/>
+            <w:lang w:val="fr-FR"/>
+          </w:rPr>
+          <w:t>6</w:t>
+        </w:r>
+        <w:r>
+          <w:rPr>
+            <w:rStyle w:val="Hyperlink"/>
+            <w:rFonts w:cs="Segoe UI"/>
+            <w:shd w:val="clear" w:color="auto" w:fill="FFFFFF"/>
+            <w:lang w:val="fr-FR"/>
+          </w:rPr>
+          <w:t>73</w:t>
         </w:r>
       </w:hyperlink>
     </w:p>
@@ -3102,6 +3120,216 @@
                 <w:rFonts w:ascii="Times New Roman" w:hAnsi="Times New Roman" w:cs="Times New Roman"/>
               </w:rPr>
               <w:t>Chức năng xem và xuất bản điểm của sinh viên</w:t>
+            </w:r>
+            <w:r>
+              <w:rPr>
+                <w:rFonts w:ascii="Times New Roman" w:hAnsi="Times New Roman" w:cs="Times New Roman"/>
+              </w:rPr>
+              <w:t>.</w:t>
+            </w:r>
+          </w:p>
+        </w:tc>
+      </w:tr>
+      <w:tr>
+        <w:trPr>
+          <w:cnfStyle w:val="000000010000" w:firstRow="0" w:lastRow="0" w:firstColumn="0" w:lastColumn="0" w:oddVBand="0" w:evenVBand="0" w:oddHBand="0" w:evenHBand="1" w:firstRowFirstColumn="0" w:firstRowLastColumn="0" w:lastRowFirstColumn="0" w:lastRowLastColumn="0"/>
+          <w:trHeight w:val="322"/>
+        </w:trPr>
+        <w:tc>
+          <w:tcPr>
+            <w:cnfStyle w:val="001000000000" w:firstRow="0" w:lastRow="0" w:firstColumn="1" w:lastColumn="0" w:oddVBand="0" w:evenVBand="0" w:oddHBand="0" w:evenHBand="0" w:firstRowFirstColumn="0" w:firstRowLastColumn="0" w:lastRowFirstColumn="0" w:lastRowLastColumn="0"/>
+            <w:tcW w:w="1880" w:type="dxa"/>
+          </w:tcPr>
+          <w:p>
+            <w:pPr>
+              <w:jc w:val="center"/>
+              <w:rPr>
+                <w:rFonts w:ascii="Segoe UI" w:hAnsi="Segoe UI" w:cs="Segoe UI"/>
+              </w:rPr>
+            </w:pPr>
+            <w:r>
+              <w:rPr>
+                <w:rFonts w:ascii="Segoe UI" w:hAnsi="Segoe UI" w:cs="Segoe UI"/>
+              </w:rPr>
+              <w:t>02/06/2023</w:t>
+            </w:r>
+          </w:p>
+        </w:tc>
+        <w:tc>
+          <w:tcPr>
+            <w:tcW w:w="8106" w:type="dxa"/>
+          </w:tcPr>
+          <w:p>
+            <w:pPr>
+              <w:pStyle w:val="ListParagraph"/>
+              <w:numPr>
+                <w:ilvl w:val="0"/>
+                <w:numId w:val="36"/>
+              </w:numPr>
+              <w:jc w:val="both"/>
+              <w:cnfStyle w:val="000000010000" w:firstRow="0" w:lastRow="0" w:firstColumn="0" w:lastColumn="0" w:oddVBand="0" w:evenVBand="0" w:oddHBand="0" w:evenHBand="1" w:firstRowFirstColumn="0" w:firstRowLastColumn="0" w:lastRowFirstColumn="0" w:lastRowLastColumn="0"/>
+              <w:rPr>
+                <w:rFonts w:ascii="Times New Roman" w:hAnsi="Times New Roman" w:cs="Times New Roman"/>
+              </w:rPr>
+            </w:pPr>
+            <w:r>
+              <w:rPr>
+                <w:rFonts w:ascii="Times New Roman" w:hAnsi="Times New Roman" w:cs="Times New Roman"/>
+              </w:rPr>
+              <w:t>Tải lên github các file CSV mẫu.</w:t>
+            </w:r>
+          </w:p>
+        </w:tc>
+      </w:tr>
+      <w:tr>
+        <w:trPr>
+          <w:cnfStyle w:val="000000100000" w:firstRow="0" w:lastRow="0" w:firstColumn="0" w:lastColumn="0" w:oddVBand="0" w:evenVBand="0" w:oddHBand="1" w:evenHBand="0" w:firstRowFirstColumn="0" w:firstRowLastColumn="0" w:lastRowFirstColumn="0" w:lastRowLastColumn="0"/>
+          <w:trHeight w:val="322"/>
+        </w:trPr>
+        <w:tc>
+          <w:tcPr>
+            <w:cnfStyle w:val="001000000000" w:firstRow="0" w:lastRow="0" w:firstColumn="1" w:lastColumn="0" w:oddVBand="0" w:evenVBand="0" w:oddHBand="0" w:evenHBand="0" w:firstRowFirstColumn="0" w:firstRowLastColumn="0" w:lastRowFirstColumn="0" w:lastRowLastColumn="0"/>
+            <w:tcW w:w="1880" w:type="dxa"/>
+          </w:tcPr>
+          <w:p>
+            <w:pPr>
+              <w:jc w:val="center"/>
+              <w:rPr>
+                <w:rFonts w:ascii="Segoe UI" w:hAnsi="Segoe UI" w:cs="Segoe UI"/>
+              </w:rPr>
+            </w:pPr>
+            <w:r>
+              <w:rPr>
+                <w:rFonts w:ascii="Segoe UI" w:hAnsi="Segoe UI" w:cs="Segoe UI"/>
+              </w:rPr>
+              <w:t>05/06/2023</w:t>
+            </w:r>
+          </w:p>
+        </w:tc>
+        <w:tc>
+          <w:tcPr>
+            <w:tcW w:w="8106" w:type="dxa"/>
+          </w:tcPr>
+          <w:p>
+            <w:pPr>
+              <w:pStyle w:val="ListParagraph"/>
+              <w:numPr>
+                <w:ilvl w:val="0"/>
+                <w:numId w:val="36"/>
+              </w:numPr>
+              <w:jc w:val="both"/>
+              <w:cnfStyle w:val="000000100000" w:firstRow="0" w:lastRow="0" w:firstColumn="0" w:lastColumn="0" w:oddVBand="0" w:evenVBand="0" w:oddHBand="1" w:evenHBand="0" w:firstRowFirstColumn="0" w:firstRowLastColumn="0" w:lastRowFirstColumn="0" w:lastRowLastColumn="0"/>
+              <w:rPr>
+                <w:rFonts w:ascii="Times New Roman" w:hAnsi="Times New Roman" w:cs="Times New Roman"/>
+              </w:rPr>
+            </w:pPr>
+            <w:r>
+              <w:rPr>
+                <w:rFonts w:ascii="Times New Roman" w:hAnsi="Times New Roman" w:cs="Times New Roman"/>
+              </w:rPr>
+              <w:t>Chỉnh sửa một số chi tiết nhỏ của chức năng tạo năm học, tải lên báo cáo lần 1.</w:t>
+            </w:r>
+          </w:p>
+        </w:tc>
+      </w:tr>
+      <w:tr>
+        <w:trPr>
+          <w:cnfStyle w:val="000000010000" w:firstRow="0" w:lastRow="0" w:firstColumn="0" w:lastColumn="0" w:oddVBand="0" w:evenVBand="0" w:oddHBand="0" w:evenHBand="1" w:firstRowFirstColumn="0" w:firstRowLastColumn="0" w:lastRowFirstColumn="0" w:lastRowLastColumn="0"/>
+          <w:trHeight w:val="322"/>
+        </w:trPr>
+        <w:tc>
+          <w:tcPr>
+            <w:cnfStyle w:val="001000000000" w:firstRow="0" w:lastRow="0" w:firstColumn="1" w:lastColumn="0" w:oddVBand="0" w:evenVBand="0" w:oddHBand="0" w:evenHBand="0" w:firstRowFirstColumn="0" w:firstRowLastColumn="0" w:lastRowFirstColumn="0" w:lastRowLastColumn="0"/>
+            <w:tcW w:w="1880" w:type="dxa"/>
+          </w:tcPr>
+          <w:p>
+            <w:pPr>
+              <w:jc w:val="center"/>
+              <w:rPr>
+                <w:rFonts w:ascii="Segoe UI" w:hAnsi="Segoe UI" w:cs="Segoe UI"/>
+              </w:rPr>
+            </w:pPr>
+            <w:r>
+              <w:rPr>
+                <w:rFonts w:ascii="Segoe UI" w:hAnsi="Segoe UI" w:cs="Segoe UI"/>
+              </w:rPr>
+              <w:t>10/06/2023</w:t>
+            </w:r>
+          </w:p>
+        </w:tc>
+        <w:tc>
+          <w:tcPr>
+            <w:tcW w:w="8106" w:type="dxa"/>
+          </w:tcPr>
+          <w:p>
+            <w:pPr>
+              <w:pStyle w:val="ListParagraph"/>
+              <w:numPr>
+                <w:ilvl w:val="0"/>
+                <w:numId w:val="36"/>
+              </w:numPr>
+              <w:jc w:val="both"/>
+              <w:cnfStyle w:val="000000010000" w:firstRow="0" w:lastRow="0" w:firstColumn="0" w:lastColumn="0" w:oddVBand="0" w:evenVBand="0" w:oddHBand="0" w:evenHBand="1" w:firstRowFirstColumn="0" w:firstRowLastColumn="0" w:lastRowFirstColumn="0" w:lastRowLastColumn="0"/>
+              <w:rPr>
+                <w:rFonts w:ascii="Times New Roman" w:hAnsi="Times New Roman" w:cs="Times New Roman"/>
+              </w:rPr>
+            </w:pPr>
+            <w:r>
+              <w:rPr>
+                <w:rFonts w:ascii="Times New Roman" w:hAnsi="Times New Roman" w:cs="Times New Roman"/>
+              </w:rPr>
+              <w:t>Cập nhật khả năng kiểm tra tính hợp lệ của tệp CSV nhập vào.</w:t>
+            </w:r>
+          </w:p>
+        </w:tc>
+      </w:tr>
+      <w:tr>
+        <w:trPr>
+          <w:cnfStyle w:val="000000100000" w:firstRow="0" w:lastRow="0" w:firstColumn="0" w:lastColumn="0" w:oddVBand="0" w:evenVBand="0" w:oddHBand="1" w:evenHBand="0" w:firstRowFirstColumn="0" w:firstRowLastColumn="0" w:lastRowFirstColumn="0" w:lastRowLastColumn="0"/>
+          <w:trHeight w:val="322"/>
+        </w:trPr>
+        <w:tc>
+          <w:tcPr>
+            <w:cnfStyle w:val="001000000000" w:firstRow="0" w:lastRow="0" w:firstColumn="1" w:lastColumn="0" w:oddVBand="0" w:evenVBand="0" w:oddHBand="0" w:evenHBand="0" w:firstRowFirstColumn="0" w:firstRowLastColumn="0" w:lastRowFirstColumn="0" w:lastRowLastColumn="0"/>
+            <w:tcW w:w="1880" w:type="dxa"/>
+          </w:tcPr>
+          <w:p>
+            <w:pPr>
+              <w:jc w:val="center"/>
+              <w:rPr>
+                <w:rFonts w:ascii="Segoe UI" w:hAnsi="Segoe UI" w:cs="Segoe UI"/>
+              </w:rPr>
+            </w:pPr>
+            <w:r>
+              <w:rPr>
+                <w:rFonts w:ascii="Segoe UI" w:hAnsi="Segoe UI" w:cs="Segoe UI"/>
+              </w:rPr>
+              <w:t>11/06/2023</w:t>
+            </w:r>
+          </w:p>
+        </w:tc>
+        <w:tc>
+          <w:tcPr>
+            <w:tcW w:w="8106" w:type="dxa"/>
+          </w:tcPr>
+          <w:p>
+            <w:pPr>
+              <w:pStyle w:val="ListParagraph"/>
+              <w:numPr>
+                <w:ilvl w:val="0"/>
+                <w:numId w:val="36"/>
+              </w:numPr>
+              <w:jc w:val="both"/>
+              <w:cnfStyle w:val="000000100000" w:firstRow="0" w:lastRow="0" w:firstColumn="0" w:lastColumn="0" w:oddVBand="0" w:evenVBand="0" w:oddHBand="1" w:evenHBand="0" w:firstRowFirstColumn="0" w:firstRowLastColumn="0" w:lastRowFirstColumn="0" w:lastRowLastColumn="0"/>
+              <w:rPr>
+                <w:rFonts w:ascii="Times New Roman" w:hAnsi="Times New Roman" w:cs="Times New Roman"/>
+              </w:rPr>
+            </w:pPr>
+            <w:r>
+              <w:rPr>
+                <w:rFonts w:ascii="Times New Roman" w:hAnsi="Times New Roman" w:cs="Times New Roman"/>
+              </w:rPr>
+              <w:t>Nâng cấp giao diện đăng nhập và đổi mật khẩu.</w:t>
             </w:r>
           </w:p>
         </w:tc>
@@ -4877,21 +5105,19 @@
         <w:rPr>
           <w:lang w:val="fr-FR"/>
         </w:rPr>
-        <w:t xml:space="preserve">Source </w:t>
+        <w:t>Source code</w:t>
       </w:r>
-      <w:proofErr w:type="gramStart"/>
-      <w:r>
-        <w:rPr>
-          <w:lang w:val="fr-FR"/>
-        </w:rPr>
-        <w:t>code:</w:t>
-      </w:r>
-      <w:proofErr w:type="gramEnd"/>
       <w:r>
         <w:rPr>
           <w:lang w:val="fr-FR"/>
         </w:rPr>
         <w:t xml:space="preserve"> </w:t>
+      </w:r>
+      <w:r>
+        <w:rPr>
+          <w:lang w:val="fr-FR"/>
+        </w:rPr>
+        <w:t xml:space="preserve">: </w:t>
       </w:r>
       <w:hyperlink r:id="rId15" w:history="1">
         <w:r>
@@ -4900,23 +5126,25 @@
             <w:color w:val="4F81BD" w:themeColor="accent1"/>
             <w:lang w:val="fr-FR"/>
           </w:rPr>
-          <w:t>Cong-Chau/22120033_Project: Đồ án Bonus (</w:t>
+          <w:t>Cong-Chau/22120033_</w:t>
         </w:r>
+        <w:proofErr w:type="gramStart"/>
         <w:r>
           <w:rPr>
             <w:rStyle w:val="Hyperlink"/>
             <w:color w:val="4F81BD" w:themeColor="accent1"/>
             <w:lang w:val="fr-FR"/>
           </w:rPr>
-          <w:t>g</w:t>
+          <w:t>Project:</w:t>
         </w:r>
+        <w:proofErr w:type="gramEnd"/>
         <w:r>
           <w:rPr>
             <w:rStyle w:val="Hyperlink"/>
             <w:color w:val="4F81BD" w:themeColor="accent1"/>
             <w:lang w:val="fr-FR"/>
           </w:rPr>
-          <w:t>ithub.com)</w:t>
+          <w:t xml:space="preserve"> Đồ án Bonus (github.com)</w:t>
         </w:r>
       </w:hyperlink>
     </w:p>
@@ -4929,8 +5157,19 @@
         </w:numPr>
       </w:pPr>
       <w:r>
-        <w:t>Video demo:</w:t>
+        <w:t xml:space="preserve">Video </w:t>
       </w:r>
+      <w:proofErr w:type="gramStart"/>
+      <w:r>
+        <w:t>demo</w:t>
+      </w:r>
+      <w:r>
+        <w:t xml:space="preserve"> </w:t>
+      </w:r>
+      <w:r>
+        <w:t>:</w:t>
+      </w:r>
+      <w:proofErr w:type="gramEnd"/>
     </w:p>
     <w:p>
       <w:pPr>
@@ -11575,6 +11814,7 @@
     <w:rsid w:val="003468ED"/>
     <w:rsid w:val="0036061B"/>
     <w:rsid w:val="00371C4E"/>
+    <w:rsid w:val="00395C3B"/>
     <w:rsid w:val="00404621"/>
     <w:rsid w:val="00585EFE"/>
     <w:rsid w:val="00595F65"/>

</xml_diff>